<commit_message>
mostly finish the 1st review, need complete tasks in onenote.
</commit_message>
<xml_diff>
--- a/A Universal UVM Based DFT Environment.docx
+++ b/A Universal UVM Based DFT Environment.docx
@@ -1,6 +1,6 @@
 
 <file path=word/document.xml><?xml version="1.0" encoding="utf-8"?>
-<w:document xmlns:wpc="http://schemas.microsoft.com/office/word/2010/wordprocessingCanvas" xmlns:mo="http://schemas.microsoft.com/office/mac/office/2008/main" xmlns:mc="http://schemas.openxmlformats.org/markup-compatibility/2006" xmlns:mv="urn:schemas-microsoft-com:mac:vml" xmlns:o="urn:schemas-microsoft-com:office:office" xmlns:r="http://schemas.openxmlformats.org/officeDocument/2006/relationships" xmlns:m="http://schemas.openxmlformats.org/officeDocument/2006/math" xmlns:v="urn:schemas-microsoft-com:vml" xmlns:wp14="http://schemas.microsoft.com/office/word/2010/wordprocessingDrawing" xmlns:wp="http://schemas.openxmlformats.org/drawingml/2006/wordprocessingDrawing" xmlns:w10="urn:schemas-microsoft-com:office:word" xmlns:w="http://schemas.openxmlformats.org/wordprocessingml/2006/main" xmlns:w14="http://schemas.microsoft.com/office/word/2010/wordml" xmlns:w15="http://schemas.microsoft.com/office/word/2012/wordml" xmlns:wpg="http://schemas.microsoft.com/office/word/2010/wordprocessingGroup" xmlns:wpi="http://schemas.microsoft.com/office/word/2010/wordprocessingInk" xmlns:wne="http://schemas.microsoft.com/office/word/2006/wordml" xmlns:wps="http://schemas.microsoft.com/office/word/2010/wordprocessingShape" mc:Ignorable="w14 w15 wp14">
+<w:document xmlns:wpc="http://schemas.microsoft.com/office/word/2010/wordprocessingCanvas" xmlns:mc="http://schemas.openxmlformats.org/markup-compatibility/2006" xmlns:o="urn:schemas-microsoft-com:office:office" xmlns:r="http://schemas.openxmlformats.org/officeDocument/2006/relationships" xmlns:m="http://schemas.openxmlformats.org/officeDocument/2006/math" xmlns:v="urn:schemas-microsoft-com:vml" xmlns:wp14="http://schemas.microsoft.com/office/word/2010/wordprocessingDrawing" xmlns:wp="http://schemas.openxmlformats.org/drawingml/2006/wordprocessingDrawing" xmlns:w10="urn:schemas-microsoft-com:office:word" xmlns:w="http://schemas.openxmlformats.org/wordprocessingml/2006/main" xmlns:w14="http://schemas.microsoft.com/office/word/2010/wordml" xmlns:w15="http://schemas.microsoft.com/office/word/2012/wordml" xmlns:wpg="http://schemas.microsoft.com/office/word/2010/wordprocessingGroup" xmlns:wpi="http://schemas.microsoft.com/office/word/2010/wordprocessingInk" xmlns:wne="http://schemas.microsoft.com/office/word/2006/wordml" xmlns:wps="http://schemas.microsoft.com/office/word/2010/wordprocessingShape" mc:Ignorable="w14 w15 wp14">
   <w:body>
     <w:p>
       <w:pPr>
@@ -47,7 +47,13 @@
         <w:t>extendibility</w:t>
       </w:r>
       <w:r>
-        <w:t xml:space="preserve"> and function coverage and etc.</w:t>
+        <w:t xml:space="preserve"> and function coverage </w:t>
+      </w:r>
+      <w:r>
+        <w:t>etc</w:t>
+      </w:r>
+      <w:r>
+        <w:t>.</w:t>
       </w:r>
     </w:p>
     <w:p>
@@ -81,13 +87,22 @@
         <w:t xml:space="preserve">DFT TDR </w:t>
       </w:r>
       <w:r>
-        <w:t>in register abstract level to let test writers focus on test sequences not caring the details of TDR read and write.</w:t>
+        <w:t>in register abstract level</w:t>
+      </w:r>
+      <w:r>
+        <w:t xml:space="preserve"> in UVM environment</w:t>
+      </w:r>
+      <w:r>
+        <w:t xml:space="preserve"> to let test writers focus on test sequences not caring the details of TDR read and write.</w:t>
       </w:r>
     </w:p>
     <w:p>
       <w:pPr>
         <w:pStyle w:val="Heading3"/>
       </w:pPr>
+      <w:r>
+        <w:t xml:space="preserve">1.0 </w:t>
+      </w:r>
       <w:r>
         <w:t>Introduction</w:t>
       </w:r>
@@ -156,6 +171,9 @@
         <w:pStyle w:val="Heading3"/>
       </w:pPr>
       <w:r>
+        <w:t xml:space="preserve">1.1 </w:t>
+      </w:r>
+      <w:r>
         <w:t>Proceed of This Paper</w:t>
       </w:r>
     </w:p>
@@ -167,7 +185,13 @@
         <w:t xml:space="preserve">This paper is intended to </w:t>
       </w:r>
       <w:r>
-        <w:t xml:space="preserve">divide into two parts. The first part is about how to build a UVM based DFT verification environment that can generate STIL test patterns </w:t>
+        <w:t xml:space="preserve">divide into </w:t>
+      </w:r>
+      <w:r>
+        <w:t>four</w:t>
+      </w:r>
+      <w:r>
+        <w:t xml:space="preserve"> parts. The first part is about how to build a UVM based DFT verification environment that can generate STIL test patterns </w:t>
       </w:r>
       <w:r>
         <w:t>innately</w:t>
@@ -220,6 +244,9 @@
         <w:pStyle w:val="Heading3"/>
       </w:pPr>
       <w:r>
+        <w:t xml:space="preserve">2.0 </w:t>
+      </w:r>
+      <w:r>
         <w:t>UVM Based DFT Verification Environment</w:t>
       </w:r>
     </w:p>
@@ -228,6 +255,9 @@
         <w:pStyle w:val="Heading4"/>
       </w:pPr>
       <w:r>
+        <w:t xml:space="preserve">2.1 </w:t>
+      </w:r>
+      <w:r>
         <w:t>Idea Overview</w:t>
       </w:r>
     </w:p>
@@ -242,20 +272,50 @@
     <w:p>
       <w:pPr>
         <w:pStyle w:val="heading"/>
-      </w:pPr>
-      <w:r>
+        <w:rPr>
+          <w:highlight w:val="yellow"/>
+        </w:rPr>
+      </w:pPr>
+      <w:r>
+        <w:rPr>
+          <w:highlight w:val="yellow"/>
+        </w:rPr>
         <w:t>A UVM test usually contains one or several sequences; the UVM seque</w:t>
       </w:r>
       <w:r>
+        <w:rPr>
+          <w:highlight w:val="yellow"/>
+        </w:rPr>
         <w:t xml:space="preserve">nces </w:t>
       </w:r>
       <w:r>
-        <w:t>finally break down into streams of UVM sequence items</w:t>
-      </w:r>
-      <w:r>
+        <w:rPr>
+          <w:highlight w:val="yellow"/>
+        </w:rPr>
+        <w:t>are finally broken</w:t>
+      </w:r>
+      <w:r>
+        <w:rPr>
+          <w:highlight w:val="yellow"/>
+        </w:rPr>
+        <w:t xml:space="preserve"> down into streams of UVM sequence items</w:t>
+      </w:r>
+      <w:r>
+        <w:rPr>
+          <w:highlight w:val="yellow"/>
+        </w:rPr>
         <w:t xml:space="preserve"> (a.k.a transactions) and pass</w:t>
       </w:r>
       <w:r>
+        <w:rPr>
+          <w:highlight w:val="yellow"/>
+        </w:rPr>
+        <w:t>ed</w:t>
+      </w:r>
+      <w:r>
+        <w:rPr>
+          <w:highlight w:val="yellow"/>
+        </w:rPr>
         <w:t xml:space="preserve"> to UVM drivers. UVM drivers are in born the best supplier of STIL information.</w:t>
       </w:r>
     </w:p>
@@ -264,13 +324,52 @@
         <w:pStyle w:val="heading"/>
       </w:pPr>
       <w:r>
-        <w:t xml:space="preserve">If we restrict any pad drive and sample should be controlled through a UVM driver </w:t>
-      </w:r>
-      <w:r>
-        <w:t xml:space="preserve">which enforces no direct </w:t>
-      </w:r>
-      <w:r>
-        <w:t>pad connection in test bench, collect all STIL information from drivers and then write them out according to the time stamp of STIL information, we can get a complete test vectors of a certain UVM test after simulation finish.</w:t>
+        <w:rPr>
+          <w:highlight w:val="yellow"/>
+        </w:rPr>
+        <w:t xml:space="preserve">If we restrict any pad drive and sample </w:t>
+      </w:r>
+      <w:r>
+        <w:rPr>
+          <w:highlight w:val="yellow"/>
+        </w:rPr>
+        <w:t>is</w:t>
+      </w:r>
+      <w:r>
+        <w:rPr>
+          <w:highlight w:val="yellow"/>
+        </w:rPr>
+        <w:t xml:space="preserve"> controlled through a UVM </w:t>
+      </w:r>
+      <w:r>
+        <w:rPr>
+          <w:highlight w:val="yellow"/>
+        </w:rPr>
+        <w:t>driver, which</w:t>
+      </w:r>
+      <w:r>
+        <w:rPr>
+          <w:highlight w:val="yellow"/>
+        </w:rPr>
+        <w:t xml:space="preserve"> enforces no direct </w:t>
+      </w:r>
+      <w:r>
+        <w:rPr>
+          <w:highlight w:val="yellow"/>
+        </w:rPr>
+        <w:t xml:space="preserve">pad connection in test bench, collect all STIL information from drivers and then write them out according to the time stamp of STIL information, we can get </w:t>
+      </w:r>
+      <w:r>
+        <w:rPr>
+          <w:highlight w:val="yellow"/>
+        </w:rPr>
+        <w:t>complete test vectors</w:t>
+      </w:r>
+      <w:r>
+        <w:rPr>
+          <w:highlight w:val="yellow"/>
+        </w:rPr>
+        <w:t xml:space="preserve"> of a certain UVM test after simulation finish.</w:t>
       </w:r>
     </w:p>
     <w:p>
@@ -305,7 +404,16 @@
         <w:t>, which is the most significant interface for DFT design.</w:t>
       </w:r>
       <w:r>
-        <w:t xml:space="preserve"> Please be noted that in Table 1, read_not_write signal is not included in IEEE 1149.1, it’s a internal signal used only in this environment, for more description please refer to section x.</w:t>
+        <w:t xml:space="preserve"> Please be noted that in Table 1, read_not_write signal is not included in IEEE 1149.1, it’s a</w:t>
+      </w:r>
+      <w:r>
+        <w:t>n</w:t>
+      </w:r>
+      <w:r>
+        <w:t xml:space="preserve"> internal signal used only in this environment, for more description pleas</w:t>
+      </w:r>
+      <w:r>
+        <w:t>e refer to section 2.2.5.</w:t>
       </w:r>
     </w:p>
     <w:p>
@@ -318,7 +426,22 @@
       </w:pPr>
       <w:r>
         <w:lastRenderedPageBreak/>
-        <w:t>Clock pads. It’s the clocks need toggling in DFT functional simulation. Please see BOZO for more description.</w:t>
+        <w:t>Clock pads</w:t>
+      </w:r>
+      <w:r>
+        <w:t>, which are</w:t>
+      </w:r>
+      <w:r>
+        <w:t xml:space="preserve"> clocks need toggle</w:t>
+      </w:r>
+      <w:r>
+        <w:t xml:space="preserve"> in DFT functional simulation. Please see </w:t>
+      </w:r>
+      <w:r>
+        <w:t xml:space="preserve">section 2.3 </w:t>
+      </w:r>
+      <w:r>
+        <w:t>for more description.</w:t>
       </w:r>
     </w:p>
     <w:p>
@@ -335,6 +458,9 @@
       <w:r>
         <w:t>All the reset related pads are categorized as this type.</w:t>
       </w:r>
+      <w:r>
+        <w:t xml:space="preserve"> [Categorize all reset related pads into this type]</w:t>
+      </w:r>
     </w:p>
     <w:p>
       <w:pPr>
@@ -351,7 +477,10 @@
         <w:t xml:space="preserve"> mentioned above, the rest pads are categorized as one type. These pads may need have initial value or be toggled once in a while in simulation.</w:t>
       </w:r>
       <w:r>
-        <w:t xml:space="preserve"> Please see BOZO for more description.</w:t>
+        <w:t xml:space="preserve"> Please see section 2.4</w:t>
+      </w:r>
+      <w:r>
+        <w:t xml:space="preserve"> for more description.</w:t>
       </w:r>
     </w:p>
     <w:p>
@@ -375,7 +504,10 @@
         <w:t xml:space="preserve"> </w:t>
       </w:r>
       <w:r>
-        <w:t>is corresponding to above pad types from 1 to 4</w:t>
+        <w:t>corresponds</w:t>
+      </w:r>
+      <w:r>
+        <w:t xml:space="preserve"> to above pad types from 1 to 4</w:t>
       </w:r>
       <w:r>
         <w:t>.</w:t>
@@ -769,6 +901,7 @@
       <w:r>
         <w:rPr>
           <w:noProof/>
+          <w:lang w:eastAsia="zh-CN"/>
         </w:rPr>
         <w:drawing>
           <wp:anchor distT="152400" distB="152400" distL="152400" distR="152400" simplePos="0" relativeHeight="251659264" behindDoc="0" locked="0" layoutInCell="1" allowOverlap="1" wp14:anchorId="4C4F093F" wp14:editId="0F229546">
@@ -829,24 +962,48 @@
           </wp:anchor>
         </w:drawing>
       </w:r>
+      <w:r>
+        <w:t>Table 1 – JTAG interface definition</w:t>
+      </w:r>
+    </w:p>
+    <w:p>
+      <w:r>
+        <w:t xml:space="preserve">Figure 1 – DFT verification environment </w:t>
+      </w:r>
     </w:p>
     <w:p>
       <w:pPr>
         <w:pStyle w:val="Heading4"/>
       </w:pPr>
       <w:r>
+        <w:t xml:space="preserve">2.2 </w:t>
+      </w:r>
+      <w:r>
         <w:t>jtag_agent Implementation</w:t>
       </w:r>
     </w:p>
     <w:p>
       <w:r>
-        <w:t>jtag_agent is composed by jtag_sequencer, jtag_monitor and jtag_driver, which configuration can be get from jtag_agent_configuration.</w:t>
+        <w:t xml:space="preserve">In Figure 2, </w:t>
+      </w:r>
+      <w:r>
+        <w:t>jtag_agent is composed of</w:t>
+      </w:r>
+      <w:r>
+        <w:t xml:space="preserve"> jtag_sequencer, jtag_monitor and jtag_driver, </w:t>
+      </w:r>
+      <w:r>
+        <w:t xml:space="preserve">configured through </w:t>
+      </w:r>
+      <w:r>
+        <w:t>jtag_agent_configuration.</w:t>
       </w:r>
     </w:p>
     <w:p>
       <w:r>
         <w:rPr>
           <w:noProof/>
+          <w:lang w:eastAsia="zh-CN"/>
         </w:rPr>
         <w:lastRenderedPageBreak/>
         <w:drawing>
@@ -893,10 +1050,18 @@
       </w:r>
     </w:p>
     <w:p>
+      <w:r>
+        <w:t xml:space="preserve">Figure 2 – JTAG agent </w:t>
+      </w:r>
+    </w:p>
+    <w:p>
       <w:pPr>
         <w:pStyle w:val="Heading5"/>
       </w:pPr>
       <w:r>
+        <w:t xml:space="preserve">2.2.1 </w:t>
+      </w:r>
+      <w:r>
         <w:t>jtag_agent_configuration</w:t>
       </w:r>
     </w:p>
@@ -907,7 +1072,6 @@
       <w:r>
         <w:rPr>
           <w:noProof/>
-          <w:lang w:eastAsia="en-US"/>
         </w:rPr>
         <w:drawing>
           <wp:inline distT="0" distB="0" distL="0" distR="0" wp14:anchorId="58DC2342" wp14:editId="054E1E4E">
@@ -953,8 +1117,98 @@
       </w:r>
     </w:p>
     <w:p>
-      <w:r>
-        <w:t>BOZO: describe property usage.</w:t>
+      <w:pPr>
+        <w:pStyle w:val="Body"/>
+      </w:pPr>
+      <w:r>
+        <w:t>Figure 3 – jtag_configuration</w:t>
+      </w:r>
+    </w:p>
+    <w:p>
+      <w:r>
+        <w:t xml:space="preserve">Figure 3 shows properties and an important function </w:t>
+      </w:r>
+      <w:r>
+        <w:t>of</w:t>
+      </w:r>
+      <w:r>
+        <w:t xml:space="preserve"> jtag_configuration class.</w:t>
+      </w:r>
+    </w:p>
+    <w:p>
+      <w:r>
+        <w:t>jtag_vi is virtual JTAG interface.</w:t>
+      </w:r>
+    </w:p>
+    <w:p>
+      <w:r>
+        <w:t xml:space="preserve">reg_block is TDR register model </w:t>
+      </w:r>
+      <w:r>
+        <w:t>in RAL.</w:t>
+      </w:r>
+    </w:p>
+    <w:p>
+      <w:r>
+        <w:t>gen_stil_file is configuration knob to turn on STIL pattern generation during simulation.</w:t>
+      </w:r>
+    </w:p>
+    <w:p>
+      <w:r>
+        <w:t>stil_file_name is desired STIL pattern file name.</w:t>
+      </w:r>
+    </w:p>
+    <w:p>
+      <w:r>
+        <w:lastRenderedPageBreak/>
+        <w:t xml:space="preserve">pad_name array stores </w:t>
+      </w:r>
+      <w:r>
+        <w:t xml:space="preserve">JTAG interface </w:t>
+      </w:r>
+      <w:r>
+        <w:t>package</w:t>
+      </w:r>
+      <w:r>
+        <w:t xml:space="preserve"> name o</w:t>
+      </w:r>
+      <w:r>
+        <w:t>f a SoC and pad_dir array indicate pads direction.</w:t>
+      </w:r>
+      <w:r>
+        <w:t xml:space="preserve"> </w:t>
+      </w:r>
+      <w:r>
+        <w:t>STIL pattern files need this information to</w:t>
+      </w:r>
+      <w:r>
+        <w:t xml:space="preserve"> </w:t>
+      </w:r>
+      <w:r>
+        <w:t xml:space="preserve">describe </w:t>
+      </w:r>
+      <w:r>
+        <w:t xml:space="preserve">stimuli </w:t>
+      </w:r>
+      <w:r>
+        <w:t>vectors.</w:t>
+      </w:r>
+    </w:p>
+    <w:p>
+      <w:r>
+        <w:t xml:space="preserve">DFT test </w:t>
+      </w:r>
+      <w:r>
+        <w:t>must</w:t>
+      </w:r>
+      <w:r>
+        <w:t xml:space="preserve"> call pad_info_init function </w:t>
+      </w:r>
+      <w:r>
+        <w:t xml:space="preserve">before UVM main_phase objection and store it in configuration database for </w:t>
+      </w:r>
+      <w:r>
+        <w:t>drivers and STIL generator fetch.</w:t>
       </w:r>
     </w:p>
     <w:p>
@@ -962,7 +1216,9 @@
         <w:pStyle w:val="Heading5"/>
       </w:pPr>
       <w:r>
-        <w:lastRenderedPageBreak/>
+        <w:t xml:space="preserve">2.2.2 </w:t>
+      </w:r>
+      <w:r>
         <w:t xml:space="preserve">jtag_transaction class </w:t>
       </w:r>
     </w:p>
@@ -973,7 +1229,6 @@
       <w:r>
         <w:rPr>
           <w:noProof/>
-          <w:lang w:eastAsia="en-US"/>
         </w:rPr>
         <w:drawing>
           <wp:inline distT="0" distB="0" distL="0" distR="0" wp14:anchorId="666269D3" wp14:editId="7BAB3488">
@@ -1019,13 +1274,41 @@
       </w:r>
     </w:p>
     <w:p>
-      <w:r>
-        <w:t>o_ir is a dynamic array to store instruction operation code(a.k.a OPCODE) to be sent to DUT JTAG 1149.1 FSM IR(Instruction Register).</w:t>
-      </w:r>
-    </w:p>
-    <w:p>
-      <w:r>
-        <w:t>o_dr is a dynamic array to store data to be sent to DUT</w:t>
+      <w:pPr>
+        <w:pStyle w:val="Body"/>
+      </w:pPr>
+      <w:r>
+        <w:t>Figure 4 – jtag_transaction</w:t>
+      </w:r>
+    </w:p>
+    <w:p>
+      <w:r>
+        <w:t>Figure 4 shows properties of jtag_transaction class.</w:t>
+      </w:r>
+    </w:p>
+    <w:p>
+      <w:r>
+        <w:t xml:space="preserve">o_ir is a dynamic array to store instruction operation code(a.k.a OPCODE) </w:t>
+      </w:r>
+      <w:r>
+        <w:t>sending</w:t>
+      </w:r>
+      <w:r>
+        <w:t xml:space="preserve"> to DUT JTAG 1149.1 FSM </w:t>
+      </w:r>
+      <w:r>
+        <w:t>Instruction Register (IR) and o_ir_length is its size.</w:t>
+      </w:r>
+    </w:p>
+    <w:p>
+      <w:r>
+        <w:t xml:space="preserve">o_dr is a dynamic array to store data </w:t>
+      </w:r>
+      <w:r>
+        <w:t xml:space="preserve">sending </w:t>
+      </w:r>
+      <w:r>
+        <w:t>to DUT</w:t>
       </w:r>
       <w:r>
         <w:t>’s</w:t>
@@ -1043,7 +1326,12 @@
         <w:t xml:space="preserve"> compliance </w:t>
       </w:r>
       <w:r>
-        <w:t xml:space="preserve"> FSM DR(Data Register).</w:t>
+        <w:t xml:space="preserve"> FSM Data Register (DR) and o_dr_length is its size.</w:t>
+      </w:r>
+    </w:p>
+    <w:p>
+      <w:r>
+        <w:t>tdo_dr_queue, tdo_ir_queue, tdi_dr_queue and tdi_ir_queue store data during shift IR or DR state monitoring by jtag_monitor.</w:t>
       </w:r>
     </w:p>
     <w:p>
@@ -1067,34 +1355,82 @@
       </w:r>
     </w:p>
     <w:p>
+      <w:r>
+        <w:t xml:space="preserve">exp_tdo_dr_queue is golden data </w:t>
+      </w:r>
+      <w:r>
+        <w:t>expecting</w:t>
+      </w:r>
+      <w:r>
+        <w:t xml:space="preserve"> DUT output during shift DR state, which is used by driver to check TDO data on the fly.</w:t>
+      </w:r>
+    </w:p>
+    <w:p>
+      <w:r>
+        <w:t>exp_tdo_dr_mask_queue indicates which bit in exp_tdo_dr_queue is doesn’t care.</w:t>
+      </w:r>
+    </w:p>
+    <w:p>
+      <w:r>
+        <w:t>exp_tdo_ir_queue is golden data expecting DUT output during shift IRstate, which is used by driver to check TDO data on the fly.</w:t>
+      </w:r>
+    </w:p>
+    <w:p>
+      <w:r>
+        <w:t>read_not_write is flag indicating jtag_monitor whether it’s a read or write operation for current transaction. Please see Section 2.2.5 for more details.</w:t>
+      </w:r>
+    </w:p>
+    <w:p/>
+    <w:p>
       <w:pPr>
         <w:pStyle w:val="Heading5"/>
       </w:pPr>
       <w:r>
+        <w:t xml:space="preserve">2.2.3 </w:t>
+      </w:r>
+      <w:r>
         <w:t xml:space="preserve">JTAG interface </w:t>
       </w:r>
     </w:p>
     <w:p>
       <w:r>
-        <w:t xml:space="preserve">Since this paper categorize pads of a SoC into 4 types which </w:t>
+        <w:t>This</w:t>
+      </w:r>
+      <w:r>
+        <w:t xml:space="preserve"> paper categorize pads of a SoC into 4 types which </w:t>
       </w:r>
       <w:r>
         <w:t xml:space="preserve">are </w:t>
       </w:r>
       <w:r>
-        <w:t>driven by different drivers, a JTAG interface is driven by clock driver, reset driver and JTAG driver as show in Figure x.</w:t>
-      </w:r>
-    </w:p>
-    <w:p>
-      <w:r>
-        <w:t>jtag_if is defined in Figure x.</w:t>
+        <w:t xml:space="preserve">driven by different drivers, </w:t>
+      </w:r>
+      <w:r>
+        <w:t>so the</w:t>
+      </w:r>
+      <w:r>
+        <w:t xml:space="preserve"> JTAG interface</w:t>
+      </w:r>
+      <w:r>
+        <w:t xml:space="preserve"> showing in Table 1</w:t>
+      </w:r>
+      <w:r>
+        <w:t xml:space="preserve"> is driven by clock driver, reset driver and</w:t>
+      </w:r>
+      <w:r>
+        <w:t xml:space="preserve"> JTAG driver as show in Figure 5</w:t>
+      </w:r>
+      <w:r>
+        <w:t>.</w:t>
       </w:r>
     </w:p>
     <w:p>
       <w:r>
         <w:rPr>
           <w:noProof/>
-        </w:rPr>
+          <w:lang w:eastAsia="zh-CN"/>
+        </w:rPr>
+        <w:lastRenderedPageBreak/>
         <w:drawing>
           <wp:inline distT="0" distB="0" distL="0" distR="0" wp14:anchorId="7533E19D" wp14:editId="43222103">
             <wp:extent cx="4603668" cy="2978604"/>
@@ -1139,7 +1475,14 @@
       </w:r>
     </w:p>
     <w:p/>
-    <w:p/>
+    <w:p>
+      <w:r>
+        <w:t xml:space="preserve">Figure 5 – JTAG interface </w:t>
+      </w:r>
+      <w:r>
+        <w:t>toplevel connection</w:t>
+      </w:r>
+    </w:p>
     <w:p>
       <w:pPr>
         <w:pStyle w:val="Body"/>
@@ -1147,9 +1490,7 @@
       <w:r>
         <w:rPr>
           <w:noProof/>
-          <w:lang w:eastAsia="en-US"/>
-        </w:rPr>
-        <w:lastRenderedPageBreak/>
+        </w:rPr>
         <w:drawing>
           <wp:inline distT="0" distB="0" distL="0" distR="0" wp14:anchorId="047DD1A2" wp14:editId="31B9141D">
             <wp:extent cx="5727700" cy="1565910"/>
@@ -1195,9 +1536,28 @@
     </w:p>
     <w:p>
       <w:pPr>
+        <w:pStyle w:val="Body"/>
+      </w:pPr>
+      <w:r>
+        <w:t>Figure 6  - jtag_if</w:t>
+      </w:r>
+    </w:p>
+    <w:p>
+      <w:pPr>
+        <w:pStyle w:val="Body"/>
+      </w:pPr>
+      <w:r>
+        <w:t>Figure 6 is jtag_if definition that does not contain all signals showing in Table 1 because of the categorization of pads. Others signals definition are included in clock_if and reset_if.</w:t>
+      </w:r>
+    </w:p>
+    <w:p>
+      <w:pPr>
         <w:pStyle w:val="Heading5"/>
       </w:pPr>
       <w:r>
+        <w:t xml:space="preserve">2.2.4 </w:t>
+      </w:r>
+      <w:r>
         <w:t xml:space="preserve">jtag_driver class </w:t>
       </w:r>
     </w:p>
@@ -1230,7 +1590,13 @@
         <w:t xml:space="preserve"> </w:t>
       </w:r>
       <w:r>
-        <w:t>exp_tdo_dr_queue, exp_tdo_dr_mask_queue and exp_tdo_ir_queue stores the expect</w:t>
+        <w:t>exp_tdo_dr_queue</w:t>
+      </w:r>
+      <w:r>
+        <w:t xml:space="preserve"> and exp_tdo_ir_queue store</w:t>
+      </w:r>
+      <w:r>
+        <w:t xml:space="preserve"> the expect</w:t>
       </w:r>
       <w:r>
         <w:t>ed</w:t>
@@ -1253,66 +1619,274 @@
     </w:p>
     <w:p>
       <w:r>
+        <w:rPr>
+          <w:highlight w:val="yellow"/>
+        </w:rPr>
         <w:t xml:space="preserve">If the gen_stil_file </w:t>
       </w:r>
       <w:r>
+        <w:rPr>
+          <w:highlight w:val="yellow"/>
+        </w:rPr>
         <w:t xml:space="preserve">knob is on, jtag_driver </w:t>
       </w:r>
       <w:r>
+        <w:rPr>
+          <w:highlight w:val="yellow"/>
+        </w:rPr>
         <w:t xml:space="preserve">not only need to toggle and sample </w:t>
       </w:r>
       <w:r>
+        <w:rPr>
+          <w:highlight w:val="yellow"/>
+        </w:rPr>
         <w:t>pads but also need convert</w:t>
       </w:r>
       <w:r>
+        <w:rPr>
+          <w:highlight w:val="yellow"/>
+        </w:rPr>
         <w:t xml:space="preserve"> the toggle and sample information to </w:t>
       </w:r>
       <w:r>
+        <w:rPr>
+          <w:highlight w:val="yellow"/>
+        </w:rPr>
         <w:t>STIL information</w:t>
       </w:r>
       <w:r>
+        <w:rPr>
+          <w:highlight w:val="yellow"/>
+        </w:rPr>
         <w:t xml:space="preserve">(handle by call_stil_ge function), and then send </w:t>
       </w:r>
       <w:r>
-        <w:t xml:space="preserve">STIL generator through an analysis port, which is an object of uvm_analysis_port class specialized with stil_info_transaction type. </w:t>
-      </w:r>
-    </w:p>
-    <w:p>
-      <w:r>
-        <w:t>In Figure x, suppose JTAG driver’s FSM is in shift DR state, it’s going to shift 3 bits 101 to DUT and sample TDO data during shift operation. The golden TDO data is 3 bits 110.</w:t>
-      </w:r>
-    </w:p>
-    <w:p>
-      <w:r>
-        <w:t>At TCK negative edge a, keep TSM</w:t>
-      </w:r>
-      <w:r>
-        <w:t xml:space="preserve"> to low to let DUT’s FSM stay in shift DR state; drive TDI to high. Such information is converted to STIL information as show in line 1 by call_stil_gen function. </w:t>
-      </w:r>
-    </w:p>
-    <w:p>
-      <w:r>
-        <w:t xml:space="preserve">At TCK positive edge b, sample TDO and compare it with golden value which is 1 bit 1 and keep TDI and TMS value. Such information is converted to STIL information as show in line 2 by call_stil_gen function. </w:t>
-      </w:r>
-    </w:p>
-    <w:p>
-      <w:r>
-        <w:t xml:space="preserve">At TCK negative edge c, keep TSM to low to let DUT’s FSM stay in shift DR state; drive TDI to low. Such information is converted to STIL information as show in line 3 by call_stil_gen function. </w:t>
-      </w:r>
-    </w:p>
-    <w:p>
-      <w:r>
-        <w:t xml:space="preserve">At TCK positive edge d, sample TDO and compare it with golden value which is 1 bit 1 and keep TDI and TMS value. Such information is converted to STIL information as show in line 4 by call_stil_gen function. </w:t>
-      </w:r>
-    </w:p>
-    <w:p>
-      <w:r>
-        <w:t xml:space="preserve">At TCK negative edge e, drive TSM to low to let DUT’s FSM go to exit1 DR state; drive TDI to low. Such information is converted to STIL information as show in line 5 by call_stil_gen function. </w:t>
-      </w:r>
-    </w:p>
-    <w:p>
-      <w:r>
-        <w:t xml:space="preserve">At TCK positive edge f, sample TDO and compare it with golden value which is 1 bit 0 and keep TDI and TMS value. Such information is converted to STIL information as show in line 6 by call_stil_gen function. </w:t>
+        <w:rPr>
+          <w:highlight w:val="yellow"/>
+        </w:rPr>
+        <w:t xml:space="preserve">to </w:t>
+      </w:r>
+      <w:r>
+        <w:rPr>
+          <w:highlight w:val="yellow"/>
+        </w:rPr>
+        <w:t>STIL generator through an analysis port, which is an object of uvm_analysis_port class specialized with stil_info_transaction type.</w:t>
+      </w:r>
+      <w:r>
+        <w:t xml:space="preserve"> </w:t>
+      </w:r>
+    </w:p>
+    <w:p>
+      <w:r>
+        <w:t>In Figure 2</w:t>
+      </w:r>
+      <w:r>
+        <w:t xml:space="preserve">, </w:t>
+      </w:r>
+      <w:r>
+        <w:t>let us</w:t>
+      </w:r>
+      <w:r>
+        <w:t xml:space="preserve"> </w:t>
+      </w:r>
+      <w:r>
+        <w:t>suppose JTAG dri</w:t>
+      </w:r>
+      <w:r>
+        <w:t>ver’s FSM is in shift DR state and is</w:t>
+      </w:r>
+      <w:r>
+        <w:t xml:space="preserve"> going to shift 3 bits </w:t>
+      </w:r>
+      <w:r>
+        <w:t>101</w:t>
+      </w:r>
+      <w:r>
+        <w:t xml:space="preserve"> to DUT and sample TDO data during shift operation. The golden TDO data is 3 bits 110.</w:t>
+      </w:r>
+    </w:p>
+    <w:p>
+      <w:r>
+        <w:t xml:space="preserve">At TCK negative edge a, </w:t>
+      </w:r>
+      <w:r>
+        <w:t xml:space="preserve">JTAG driver </w:t>
+      </w:r>
+      <w:r>
+        <w:t>keep</w:t>
+      </w:r>
+      <w:r>
+        <w:t>s</w:t>
+      </w:r>
+      <w:r>
+        <w:t xml:space="preserve"> TSM</w:t>
+      </w:r>
+      <w:r>
+        <w:t xml:space="preserve"> low to let DU</w:t>
+      </w:r>
+      <w:r>
+        <w:t xml:space="preserve">T’s FSM stay in shift DR state and </w:t>
+      </w:r>
+      <w:r>
+        <w:t>drive</w:t>
+      </w:r>
+      <w:r>
+        <w:t>s</w:t>
+      </w:r>
+      <w:r>
+        <w:t xml:space="preserve"> TDI </w:t>
+      </w:r>
+      <w:r>
+        <w:t>high</w:t>
+      </w:r>
+      <w:r>
+        <w:t xml:space="preserve"> to send out the first bit out</w:t>
+      </w:r>
+      <w:r>
+        <w:t xml:space="preserve">. </w:t>
+      </w:r>
+      <w:r>
+        <w:t>call_stil_gen function converts this</w:t>
+      </w:r>
+      <w:r>
+        <w:t xml:space="preserve"> information </w:t>
+      </w:r>
+      <w:r>
+        <w:t>as show in line 1.</w:t>
+      </w:r>
+    </w:p>
+    <w:p>
+      <w:r>
+        <w:lastRenderedPageBreak/>
+        <w:t xml:space="preserve">At TCK positive edge b, </w:t>
+      </w:r>
+      <w:r>
+        <w:t xml:space="preserve">JTAG driver </w:t>
+      </w:r>
+      <w:r>
+        <w:t>sample</w:t>
+      </w:r>
+      <w:r>
+        <w:t>s</w:t>
+      </w:r>
+      <w:r>
+        <w:t xml:space="preserve"> TDO a</w:t>
+      </w:r>
+      <w:r>
+        <w:t xml:space="preserve">nd compares it with golden value, </w:t>
+      </w:r>
+      <w:r>
+        <w:t xml:space="preserve">which is 1 bit 1. </w:t>
+      </w:r>
+      <w:r>
+        <w:t>call_stil_gen function converts this information as show in line 2.</w:t>
+      </w:r>
+    </w:p>
+    <w:p>
+      <w:r>
+        <w:t xml:space="preserve">At TCK negative edge c, </w:t>
+      </w:r>
+      <w:r>
+        <w:t xml:space="preserve">JTAG driver </w:t>
+      </w:r>
+      <w:r>
+        <w:t>keep</w:t>
+      </w:r>
+      <w:r>
+        <w:t>s</w:t>
+      </w:r>
+      <w:r>
+        <w:t xml:space="preserve"> TSM low to let DUT’s FSM sta</w:t>
+      </w:r>
+      <w:r>
+        <w:t xml:space="preserve">y in shift DR state and drives TDI </w:t>
+      </w:r>
+      <w:r>
+        <w:t xml:space="preserve"> low</w:t>
+      </w:r>
+      <w:r>
+        <w:t xml:space="preserve"> </w:t>
+      </w:r>
+      <w:r>
+        <w:t>to send out the second bit out. call_stil_gen function converts this information as show in line 3.</w:t>
+      </w:r>
+    </w:p>
+    <w:p>
+      <w:r>
+        <w:t xml:space="preserve">At TCK positive edge d, </w:t>
+      </w:r>
+      <w:r>
+        <w:t xml:space="preserve">JTAG driver samples </w:t>
+      </w:r>
+      <w:r>
+        <w:t xml:space="preserve">TDO and compare it with golden value which is 1 bit </w:t>
+      </w:r>
+      <w:r>
+        <w:t>1</w:t>
+      </w:r>
+      <w:r>
+        <w:t xml:space="preserve">. </w:t>
+      </w:r>
+      <w:r>
+        <w:t>call_stil_gen function converts this information as show in line 4.</w:t>
+      </w:r>
+    </w:p>
+    <w:p>
+      <w:r>
+        <w:t xml:space="preserve">At TCK negative edge e, </w:t>
+      </w:r>
+      <w:r>
+        <w:t xml:space="preserve">JTAG driver </w:t>
+      </w:r>
+      <w:r>
+        <w:t>drive</w:t>
+      </w:r>
+      <w:r>
+        <w:t>s</w:t>
+      </w:r>
+      <w:r>
+        <w:t xml:space="preserve"> TSM low to let DUT’s FSM go to exit1 DR state</w:t>
+      </w:r>
+      <w:r>
+        <w:t xml:space="preserve"> and </w:t>
+      </w:r>
+      <w:r>
+        <w:t>drive</w:t>
+      </w:r>
+      <w:r>
+        <w:t>s</w:t>
+      </w:r>
+      <w:r>
+        <w:t xml:space="preserve"> TDI </w:t>
+      </w:r>
+      <w:r>
+        <w:t>high to send out the last bit out. call_stil_gen function converts this information as show in line 5.</w:t>
+      </w:r>
+    </w:p>
+    <w:p>
+      <w:r>
+        <w:t xml:space="preserve">At TCK positive edge f, </w:t>
+      </w:r>
+      <w:r>
+        <w:t xml:space="preserve">JTAG driver </w:t>
+      </w:r>
+      <w:r>
+        <w:t>sample</w:t>
+      </w:r>
+      <w:r>
+        <w:t>s</w:t>
+      </w:r>
+      <w:r>
+        <w:t xml:space="preserve"> TDO and compare it with golden value which is 1 bit </w:t>
+      </w:r>
+      <w:r>
+        <w:t>0</w:t>
+      </w:r>
+      <w:r>
+        <w:t xml:space="preserve">. </w:t>
+      </w:r>
+      <w:r>
+        <w:t>call_stil_gen function converts this information as show in line 6.</w:t>
       </w:r>
     </w:p>
     <w:p>
@@ -1320,6 +1894,9 @@
         <w:pStyle w:val="Heading5"/>
       </w:pPr>
       <w:r>
+        <w:t xml:space="preserve">2.2.5 </w:t>
+      </w:r>
+      <w:r>
         <w:t xml:space="preserve">jtag_monitor class </w:t>
       </w:r>
     </w:p>
@@ -1331,7 +1908,13 @@
         <w:t xml:space="preserve">called read_not_write </w:t>
       </w:r>
       <w:r>
-        <w:t>defined in JTAG interface w</w:t>
+        <w:t xml:space="preserve">defined in JTAG interface </w:t>
+      </w:r>
+      <w:r>
+        <w:t xml:space="preserve">showing in Table 1, </w:t>
+      </w:r>
+      <w:r>
+        <w:t>w</w:t>
       </w:r>
       <w:r>
         <w:t>hich only used by jtag_monitor to indicate whether current transaction is a write operation or read operation.</w:t>
@@ -1395,7 +1978,6 @@
     </w:p>
     <w:p>
       <w:r>
-        <w:lastRenderedPageBreak/>
         <w:t>jtag_monitor monitors J</w:t>
       </w:r>
       <w:r>
@@ -1419,12 +2001,21 @@
         <w:pStyle w:val="Heading4"/>
       </w:pPr>
       <w:r>
+        <w:t xml:space="preserve">2.3 </w:t>
+      </w:r>
+      <w:r>
         <w:t>clock_driver Implementation</w:t>
       </w:r>
     </w:p>
     <w:p>
       <w:r>
-        <w:t>Figure 4 is</w:t>
+        <w:t xml:space="preserve">Figure </w:t>
+      </w:r>
+      <w:r>
+        <w:t>7</w:t>
+      </w:r>
+      <w:r>
+        <w:t xml:space="preserve"> is</w:t>
       </w:r>
       <w:r>
         <w:t xml:space="preserve"> an example of how to toggle clocks in this DFT verification environment.</w:t>
@@ -1434,6 +2025,7 @@
       <w:r>
         <w:rPr>
           <w:noProof/>
+          <w:lang w:eastAsia="zh-CN"/>
         </w:rPr>
         <w:drawing>
           <wp:inline distT="0" distB="0" distL="0" distR="0" wp14:anchorId="45D952E1" wp14:editId="4082FF03">
@@ -1480,6 +2072,12 @@
     </w:p>
     <w:p>
       <w:r>
+        <w:t>Figure 7 – clock toplevel connection</w:t>
+      </w:r>
+    </w:p>
+    <w:p/>
+    <w:p>
+      <w:r>
         <w:t>Suppose a</w:t>
       </w:r>
       <w:r>
@@ -1504,7 +2102,16 @@
         <w:t xml:space="preserve">EF </w:t>
       </w:r>
       <w:r>
-        <w:t>and BYPASS_CLK show in Figure 4</w:t>
+        <w:t xml:space="preserve">and BYPASS_CLK </w:t>
+      </w:r>
+      <w:r>
+        <w:t xml:space="preserve">as </w:t>
+      </w:r>
+      <w:r>
+        <w:t xml:space="preserve">show in Figure </w:t>
+      </w:r>
+      <w:r>
+        <w:t>7.</w:t>
       </w:r>
     </w:p>
     <w:p>
@@ -1543,11 +2150,18 @@
         <w:t xml:space="preserve"> </w:t>
       </w:r>
       <w:r>
-        <w:t>Why do this? Does that imply all clocks run on a same frequency as TCK for ATE test?</w:t>
-      </w:r>
-    </w:p>
-    <w:p>
-      <w:r>
+        <w:t>Why do this? Does th</w:t>
+      </w:r>
+      <w:r>
+        <w:t>is</w:t>
+      </w:r>
+      <w:r>
+        <w:t xml:space="preserve"> imply all clocks run on a same frequency as TCK for ATE test?</w:t>
+      </w:r>
+    </w:p>
+    <w:p>
+      <w:r>
+        <w:lastRenderedPageBreak/>
         <w:t>For ATE test, PLL1_REF,</w:t>
       </w:r>
       <w:r>
@@ -1557,13 +2171,31 @@
         <w:t xml:space="preserve">and BYPASS_CLK </w:t>
       </w:r>
       <w:r>
-        <w:t>toggle information in STIL pattern can be regarded as a place holder to let post s</w:t>
+        <w:t xml:space="preserve">toggle information in STIL pattern can be regarded as a </w:t>
+      </w:r>
+      <w:r>
+        <w:t>placeholder</w:t>
+      </w:r>
+      <w:r>
+        <w:t xml:space="preserve"> to let post s</w:t>
       </w:r>
       <w:r>
         <w:t>ilicon engineers aware these three</w:t>
       </w:r>
       <w:r>
-        <w:t xml:space="preserve"> clocks are reference clocks, they</w:t>
+        <w:t xml:space="preserve"> clocks are reference </w:t>
+      </w:r>
+      <w:r>
+        <w:t>clocks</w:t>
+      </w:r>
+      <w:r>
+        <w:t xml:space="preserve">, </w:t>
+      </w:r>
+      <w:r>
+        <w:t xml:space="preserve">so that </w:t>
+      </w:r>
+      <w:r>
+        <w:t>they</w:t>
       </w:r>
       <w:r>
         <w:t xml:space="preserve"> </w:t>
@@ -1595,133 +2227,101 @@
         <w:pStyle w:val="Heading4"/>
       </w:pPr>
       <w:r>
+        <w:t xml:space="preserve">2.4 </w:t>
+      </w:r>
+      <w:r>
         <w:t>pad_agent Implementation</w:t>
       </w:r>
     </w:p>
     <w:p>
-      <w:pPr>
-        <w:pStyle w:val="Heading5"/>
-        <w:rPr>
-          <w:rFonts w:ascii="Times New Roman" w:eastAsia="Arial Unicode MS" w:hAnsi="Times New Roman" w:cs="Times New Roman"/>
-          <w:color w:val="auto"/>
-        </w:rPr>
-      </w:pPr>
-      <w:r>
-        <w:rPr>
-          <w:rFonts w:ascii="Times New Roman" w:eastAsia="Arial Unicode MS" w:hAnsi="Times New Roman" w:cs="Times New Roman"/>
-          <w:color w:val="auto"/>
-        </w:rPr>
+      <w:r>
         <w:t>The p</w:t>
       </w:r>
       <w:r>
-        <w:rPr>
-          <w:rFonts w:ascii="Times New Roman" w:eastAsia="Arial Unicode MS" w:hAnsi="Times New Roman" w:cs="Times New Roman"/>
-          <w:color w:val="auto"/>
-        </w:rPr>
         <w:t>ad ty</w:t>
       </w:r>
       <w:r>
-        <w:rPr>
-          <w:rFonts w:ascii="Times New Roman" w:eastAsia="Arial Unicode MS" w:hAnsi="Times New Roman" w:cs="Times New Roman"/>
-          <w:color w:val="auto"/>
-        </w:rPr>
         <w:t>pe 4</w:t>
       </w:r>
       <w:r>
-        <w:rPr>
-          <w:rFonts w:ascii="Times New Roman" w:eastAsia="Arial Unicode MS" w:hAnsi="Times New Roman" w:cs="Times New Roman"/>
-          <w:color w:val="auto"/>
-        </w:rPr>
-        <w:t xml:space="preserve"> defined in section xx, can be grouped according to the</w:t>
-      </w:r>
-      <w:r>
-        <w:rPr>
-          <w:rFonts w:ascii="Times New Roman" w:eastAsia="Arial Unicode MS" w:hAnsi="Times New Roman" w:cs="Times New Roman"/>
-          <w:color w:val="auto"/>
-        </w:rPr>
-        <w:t xml:space="preserve">ir function. Take </w:t>
-      </w:r>
-      <w:r>
-        <w:rPr>
-          <w:rFonts w:ascii="Times New Roman" w:eastAsia="Arial Unicode MS" w:hAnsi="Times New Roman" w:cs="Times New Roman"/>
-          <w:color w:val="auto"/>
-        </w:rPr>
+        <w:t xml:space="preserve"> defined in section </w:t>
+      </w:r>
+      <w:r>
+        <w:t>2.1</w:t>
+      </w:r>
+      <w:r>
+        <w:t xml:space="preserve">, can be </w:t>
+      </w:r>
+      <w:r>
+        <w:t xml:space="preserve">sub </w:t>
+      </w:r>
+      <w:r>
+        <w:t>grouped according to the</w:t>
+      </w:r>
+      <w:r>
+        <w:t>ir function</w:t>
+      </w:r>
+      <w:r>
+        <w:t xml:space="preserve"> or interface protocol</w:t>
+      </w:r>
+      <w:r>
+        <w:t xml:space="preserve">. Take </w:t>
+      </w:r>
+      <w:r>
         <w:t xml:space="preserve">memory </w:t>
       </w:r>
       <w:r>
-        <w:rPr>
-          <w:rFonts w:ascii="Times New Roman" w:eastAsia="Arial Unicode MS" w:hAnsi="Times New Roman" w:cs="Times New Roman"/>
-          <w:color w:val="auto"/>
-        </w:rPr>
         <w:t>pads</w:t>
       </w:r>
       <w:r>
-        <w:rPr>
-          <w:rFonts w:ascii="Times New Roman" w:eastAsia="Arial Unicode MS" w:hAnsi="Times New Roman" w:cs="Times New Roman"/>
-          <w:color w:val="auto"/>
-        </w:rPr>
         <w:t xml:space="preserve">, </w:t>
       </w:r>
       <w:r>
-        <w:rPr>
-          <w:rFonts w:ascii="Times New Roman" w:eastAsia="Arial Unicode MS" w:hAnsi="Times New Roman" w:cs="Times New Roman"/>
-          <w:color w:val="auto"/>
-        </w:rPr>
         <w:t>GPIO</w:t>
       </w:r>
       <w:r>
-        <w:rPr>
-          <w:rFonts w:ascii="Times New Roman" w:eastAsia="Arial Unicode MS" w:hAnsi="Times New Roman" w:cs="Times New Roman"/>
-          <w:color w:val="auto"/>
-        </w:rPr>
         <w:t xml:space="preserve"> pads and scan control pads as examples, each of them </w:t>
       </w:r>
       <w:r>
-        <w:rPr>
-          <w:rFonts w:ascii="Times New Roman" w:eastAsia="Arial Unicode MS" w:hAnsi="Times New Roman" w:cs="Times New Roman"/>
-          <w:color w:val="auto"/>
-        </w:rPr>
-        <w:t xml:space="preserve">can be </w:t>
-      </w:r>
-      <w:r>
-        <w:rPr>
-          <w:rFonts w:ascii="Times New Roman" w:eastAsia="Arial Unicode MS" w:hAnsi="Times New Roman" w:cs="Times New Roman"/>
-          <w:color w:val="auto"/>
-        </w:rPr>
-        <w:t>put in a group.</w:t>
-      </w:r>
-      <w:r>
-        <w:rPr>
-          <w:rFonts w:ascii="Times New Roman" w:eastAsia="Arial Unicode MS" w:hAnsi="Times New Roman" w:cs="Times New Roman"/>
-          <w:color w:val="auto"/>
-        </w:rPr>
-        <w:t xml:space="preserve"> So pad interface and pad_rw_transaction </w:t>
-      </w:r>
-      <w:r>
-        <w:rPr>
-          <w:rFonts w:ascii="Times New Roman" w:eastAsia="Arial Unicode MS" w:hAnsi="Times New Roman" w:cs="Times New Roman"/>
-          <w:color w:val="auto"/>
-        </w:rPr>
-        <w:t xml:space="preserve">is designed </w:t>
-      </w:r>
-      <w:r>
-        <w:rPr>
-          <w:rFonts w:ascii="Times New Roman" w:eastAsia="Arial Unicode MS" w:hAnsi="Times New Roman" w:cs="Times New Roman"/>
-          <w:color w:val="auto"/>
-        </w:rPr>
-        <w:t xml:space="preserve">as </w:t>
-      </w:r>
-      <w:r>
-        <w:rPr>
-          <w:rFonts w:ascii="Times New Roman" w:eastAsia="Arial Unicode MS" w:hAnsi="Times New Roman" w:cs="Times New Roman"/>
-          <w:color w:val="auto"/>
-        </w:rPr>
-        <w:t>show in Figure x and Figure y.</w:t>
-      </w:r>
-    </w:p>
-    <w:p>
-      <w:r>
-        <w:t>grp_num is used to indicate pad_dirver which group of pads is to drive.</w:t>
+        <w:t>could</w:t>
+      </w:r>
+      <w:r>
+        <w:t xml:space="preserve"> be </w:t>
+      </w:r>
+      <w:r>
+        <w:t xml:space="preserve">put in a </w:t>
+      </w:r>
+      <w:r>
+        <w:t xml:space="preserve">separate sub </w:t>
+      </w:r>
+      <w:r>
+        <w:t>group.</w:t>
+      </w:r>
+      <w:r>
+        <w:t xml:space="preserve"> </w:t>
+      </w:r>
+    </w:p>
+    <w:p>
+      <w:r>
+        <w:t>Design pad</w:t>
+      </w:r>
+      <w:r>
+        <w:t xml:space="preserve"> interface and pad_rw_transaction as </w:t>
+      </w:r>
+      <w:r>
+        <w:t xml:space="preserve">show in Figure </w:t>
+      </w:r>
+      <w:r>
+        <w:t>8</w:t>
+      </w:r>
+      <w:r>
+        <w:t xml:space="preserve"> and Figure </w:t>
+      </w:r>
+      <w:r>
+        <w:t>9</w:t>
+      </w:r>
+      <w:r>
+        <w:t>.</w:t>
       </w:r>
     </w:p>
     <w:p/>
@@ -1729,6 +2329,7 @@
       <w:r>
         <w:rPr>
           <w:noProof/>
+          <w:lang w:eastAsia="zh-CN"/>
         </w:rPr>
         <w:drawing>
           <wp:inline distT="0" distB="0" distL="0" distR="0" wp14:anchorId="5F748182" wp14:editId="1F5985A0">
@@ -1776,10 +2377,55 @@
     <w:p/>
     <w:p>
       <w:r>
+        <w:t>Figure 8 – pad_rw_transaction</w:t>
+      </w:r>
+    </w:p>
+    <w:p>
+      <w:r>
+        <w:t>Figure 8 displays all properties of pad_rw_transaction class.</w:t>
+      </w:r>
+    </w:p>
+    <w:p>
+      <w:r>
+        <w:t>grp_num is used to indicate pad_dirver which group of pads to drive.</w:t>
+      </w:r>
+    </w:p>
+    <w:p>
+      <w:r>
+        <w:t>in_data_queue stores data being driving by pad_driver.</w:t>
+      </w:r>
+    </w:p>
+    <w:p>
+      <w:r>
+        <w:t>out_data_queue stores data being sampling by pad_driver.</w:t>
+      </w:r>
+    </w:p>
+    <w:p>
+      <w:r>
+        <w:t xml:space="preserve">inout_data_queue stores data being driving or sampling by pad_driver. </w:t>
+      </w:r>
+      <w:r>
+        <w:t>An unknown bit in the queue indicates pad_driver the corresponding pad is in output mode and it will write the sampled value into the same location.</w:t>
+      </w:r>
+    </w:p>
+    <w:p>
+      <w:r>
+        <w:t>exp_out_data_queue and exp_inout_data_queue stores golden value to let pad_driver check on the fly and also the information for STIL pattern to measure pad value during a time period converting by call_stil_gen function.</w:t>
+      </w:r>
+    </w:p>
+    <w:p>
+      <w:r>
+        <w:t>Please be noted these queue types should be logic instead of bit to store four state value.</w:t>
+      </w:r>
+    </w:p>
+    <w:p/>
+    <w:p/>
+    <w:p>
+      <w:r>
         <w:rPr>
           <w:noProof/>
-        </w:rPr>
-        <w:lastRenderedPageBreak/>
+          <w:lang w:eastAsia="zh-CN"/>
+        </w:rPr>
         <w:drawing>
           <wp:inline distT="0" distB="0" distL="0" distR="0" wp14:anchorId="6BEB0480" wp14:editId="4764E8F1">
             <wp:extent cx="2454118" cy="2762378"/>
@@ -1825,7 +2471,22 @@
     </w:p>
     <w:p>
       <w:r>
-        <w:t xml:space="preserve">pad_init function will initialize all groups pads in turn at the beginning of a test, and </w:t>
+        <w:t>Figure 9 – pad_agent</w:t>
+      </w:r>
+    </w:p>
+    <w:p>
+      <w:r>
+        <w:lastRenderedPageBreak/>
+        <w:t xml:space="preserve">In Figure 9, </w:t>
+      </w:r>
+      <w:r>
+        <w:t>pad_init function will initialize all groups pads in</w:t>
+      </w:r>
+      <w:r>
+        <w:t xml:space="preserve"> turn at the beginning of run_phase task</w:t>
+      </w:r>
+      <w:r>
+        <w:t xml:space="preserve">, and </w:t>
       </w:r>
       <w:r>
         <w:t>call_stil_gen function will convert</w:t>
@@ -1837,7 +2498,7 @@
         <w:t>this information</w:t>
       </w:r>
       <w:r>
-        <w:t xml:space="preserve"> to STIL information and write to STIL generation through the analysis port as show in Figure x.</w:t>
+        <w:t xml:space="preserve"> to STIL information and write to STIL generation through the analysis port.</w:t>
       </w:r>
     </w:p>
     <w:p>
@@ -1845,13 +2506,25 @@
         <w:pStyle w:val="Heading5"/>
       </w:pPr>
       <w:r>
+        <w:t xml:space="preserve">2.4.1 </w:t>
+      </w:r>
+      <w:r>
         <w:t>pad_agent_configuration</w:t>
       </w:r>
     </w:p>
     <w:p>
-      <w:r>
+      <w:pPr>
         <w:rPr>
           <w:noProof/>
+          <w:lang w:eastAsia="zh-CN"/>
+        </w:rPr>
+      </w:pPr>
+    </w:p>
+    <w:p>
+      <w:r>
+        <w:rPr>
+          <w:noProof/>
+          <w:lang w:eastAsia="zh-CN"/>
         </w:rPr>
         <w:drawing>
           <wp:inline distT="0" distB="0" distL="0" distR="0" wp14:anchorId="405AFC23" wp14:editId="7D879291">
@@ -1898,16 +2571,35 @@
     </w:p>
     <w:p>
       <w:r>
-        <w:t xml:space="preserve">Store every pad’s name in pad_configuration through pad_info_init function at the beginning of a test, which will be used in call_stil_gen </w:t>
-      </w:r>
-      <w:r>
-        <w:t xml:space="preserve">function </w:t>
-      </w:r>
-      <w:r>
-        <w:t>of pad_driver to generate STIL information and STIL generat</w:t>
-      </w:r>
-      <w:r>
-        <w:t>or to print STIL header information.</w:t>
+        <w:t>Figure 10 – pad_configuration</w:t>
+      </w:r>
+    </w:p>
+    <w:p>
+      <w:r>
+        <w:t>Figure 10 is an example of pad_configuration class, which has two sub groups of pad.</w:t>
+      </w:r>
+    </w:p>
+    <w:p>
+      <w:r>
+        <w:t>UVM test need initialize every group’s package name by calling</w:t>
+      </w:r>
+      <w:r>
+        <w:t xml:space="preserve"> pad_info_init function </w:t>
+      </w:r>
+      <w:r>
+        <w:t>before main_phase</w:t>
+      </w:r>
+      <w:r>
+        <w:t xml:space="preserve"> objection and store it in configuration database for </w:t>
+      </w:r>
+      <w:r>
+        <w:t xml:space="preserve">pad_driver </w:t>
+      </w:r>
+      <w:r>
+        <w:t>and STIL generator fetch</w:t>
+      </w:r>
+      <w:r>
+        <w:t>.</w:t>
       </w:r>
     </w:p>
     <w:p>
@@ -1915,18 +2607,34 @@
         <w:pStyle w:val="Heading4"/>
       </w:pPr>
       <w:r>
+        <w:t xml:space="preserve">2.5 </w:t>
+      </w:r>
+      <w:r>
         <w:t>reset_driver class</w:t>
       </w:r>
     </w:p>
     <w:p>
       <w:r>
-        <w:t>Similar as clock_driver, reset_driver drive all resets signals defined in reset interface as show in Figure x.</w:t>
+        <w:t>In Figure 11,</w:t>
+      </w:r>
+      <w:r>
+        <w:t xml:space="preserve"> reset_driver drive</w:t>
+      </w:r>
+      <w:r>
+        <w:t>s</w:t>
+      </w:r>
+      <w:r>
+        <w:t xml:space="preserve"> all resets sig</w:t>
+      </w:r>
+      <w:r>
+        <w:t>nals defined in reset interface.</w:t>
       </w:r>
     </w:p>
     <w:p>
       <w:r>
         <w:rPr>
           <w:noProof/>
+          <w:lang w:eastAsia="zh-CN"/>
         </w:rPr>
         <w:drawing>
           <wp:inline distT="0" distB="0" distL="0" distR="0" wp14:anchorId="66020D05" wp14:editId="2096CCF6">
@@ -1972,40 +2680,66 @@
       </w:r>
     </w:p>
     <w:p>
+      <w:r>
+        <w:t>Figure 11 – reset_driver</w:t>
+      </w:r>
+    </w:p>
+    <w:p>
+      <w:pPr>
+        <w:pStyle w:val="Heading5"/>
+      </w:pPr>
+      <w:r>
+        <w:t>2.5.1 reset_if Class</w:t>
+      </w:r>
+    </w:p>
+    <w:p>
+      <w:r>
+        <w:t>Figure x is an example of reset_if definition. BOZO.</w:t>
+      </w:r>
+    </w:p>
+    <w:p>
       <w:pPr>
         <w:pStyle w:val="Heading4"/>
       </w:pPr>
       <w:r>
+        <w:t xml:space="preserve">2.6 </w:t>
+      </w:r>
+      <w:r>
         <w:t>stil_generator Class</w:t>
       </w:r>
     </w:p>
     <w:p>
       <w:r>
+        <w:t>BOZO:</w:t>
+      </w:r>
+      <w:r>
         <w:t>STIL file construction</w:t>
       </w:r>
     </w:p>
     <w:p>
       <w:r>
+        <w:t xml:space="preserve">The stil_generator, which extends from uvm_subscriber class specialized with stil_info_transaction type, has </w:t>
+      </w:r>
+      <w:r>
+        <w:t>four</w:t>
+      </w:r>
+      <w:r>
+        <w:t xml:space="preserve"> analysis exports to connect with clock_driver, reset_driver, pad_driver and jtag_driver’s analysis port</w:t>
+      </w:r>
+      <w:r>
+        <w:t xml:space="preserve"> separately</w:t>
+      </w:r>
+      <w:r>
+        <w:t>. Since uvm_subscriber class has only one built-in analysis export, the `uvm_analysis_imp_decl macro need to be used to declare analysis imp export and its associated write () method for the rest analysis export [2].</w:t>
+      </w:r>
+    </w:p>
+    <w:p>
+      <w:r>
+        <w:rPr>
+          <w:noProof/>
+          <w:lang w:eastAsia="zh-CN"/>
+        </w:rPr>
         <w:lastRenderedPageBreak/>
-        <w:t>The stil_generator, which extends from uvm_subscriber class specialized with stil_info_transaction type, has 4 analysis exports to connect with clock_driver, reset_driver, pad_driver and jtag_driver’s analysis port. Since uvm_subscriber class has only one built-in analysis export, the `uvm_analysis_imp_decl macro need to be used to declare analysis imp export and its associated write () method for the rest analysis export [2].</w:t>
-      </w:r>
-    </w:p>
-    <w:p>
-      <w:r>
-        <w:t xml:space="preserve">     stil_info_transaction </w:t>
-      </w:r>
-      <w:r>
-        <w:t>is defined as Figure x.</w:t>
-      </w:r>
-      <w:r>
-        <w:t xml:space="preserve"> stil_info is pads toggle and measure information and comment_info is comment going to be printed out with stil_info.</w:t>
-      </w:r>
-    </w:p>
-    <w:p>
-      <w:r>
-        <w:rPr>
-          <w:noProof/>
-        </w:rPr>
         <w:drawing>
           <wp:inline distT="0" distB="0" distL="0" distR="0" wp14:anchorId="3162EE07" wp14:editId="1A777EC2">
             <wp:extent cx="3389936" cy="1228570"/>
@@ -2051,170 +2785,32 @@
     </w:p>
     <w:p>
       <w:r>
-        <w:t xml:space="preserve">In Figure x, each driver’s analysis port has its corresponding write () function, a semaphore which has only one key and a group of ping-pong buffer which has two variables called ping_data_rdy and pong_data_rdy to indicate ping-pong buffer status. The stil_info_transaction </w:t>
-      </w:r>
-      <w:r>
-        <w:t xml:space="preserve">written through a driver’s analysis port, </w:t>
-      </w:r>
-      <w:r>
-        <w:t>is stored in ping-pong buffer</w:t>
-      </w:r>
-      <w:r>
-        <w:t xml:space="preserve"> group</w:t>
-      </w:r>
-      <w:r>
-        <w:t>, each buffer stores one stil_info_transaction.</w:t>
-      </w:r>
-    </w:p>
-    <w:p>
-      <w:r>
-        <w:t xml:space="preserve">The stil_generator need </w:t>
-      </w:r>
-      <w:r>
-        <w:t>collect</w:t>
-      </w:r>
-      <w:r>
-        <w:t xml:space="preserve"> all</w:t>
-      </w:r>
-      <w:r>
-        <w:t xml:space="preserve"> stil_info_transaction coming from</w:t>
-      </w:r>
-      <w:r>
-        <w:t xml:space="preserve"> a same simulation </w:t>
-      </w:r>
-      <w:r>
-        <w:t>time slot</w:t>
-      </w:r>
-      <w:r>
-        <w:t xml:space="preserve">, </w:t>
-      </w:r>
-      <w:r>
-        <w:t>concatenat</w:t>
-      </w:r>
-      <w:r>
-        <w:t>e stil_info of every stil_info_</w:t>
-      </w:r>
-      <w:r>
-        <w:t>transaction and</w:t>
-      </w:r>
-      <w:r>
-        <w:t xml:space="preserve"> write them out as a single test vector</w:t>
-      </w:r>
-      <w:r>
-        <w:t xml:space="preserve">. </w:t>
-      </w:r>
-      <w:r>
-        <w:t xml:space="preserve"> To make sure stil_generator does not miss any stil_info_transaction </w:t>
-      </w:r>
-      <w:r>
-        <w:t>from a same time slot</w:t>
-      </w:r>
-      <w:r>
-        <w:t xml:space="preserve">, it’s need to suspend the run task in stil_generator until all others </w:t>
-      </w:r>
-      <w:r>
-        <w:t>run task</w:t>
-      </w:r>
-      <w:r>
-        <w:t xml:space="preserve"> finish. But in UVM </w:t>
-      </w:r>
-      <w:r>
-        <w:t>all uvm_component run tasks are executed in parallel</w:t>
-      </w:r>
-      <w:r>
-        <w:t xml:space="preserve"> and stil_generator itself is a uvm_component</w:t>
-      </w:r>
-      <w:r>
-        <w:rPr>
-          <w:rFonts w:ascii="Helvetica" w:hAnsi="Helvetica" w:cs="Helvetica"/>
-          <w:color w:val="000000"/>
-          <w:sz w:val="20"/>
-          <w:szCs w:val="20"/>
-          <w:lang w:eastAsia="zh-CN"/>
-        </w:rPr>
-        <w:t xml:space="preserve">, </w:t>
-      </w:r>
-      <w:r>
-        <w:t xml:space="preserve">there is </w:t>
-      </w:r>
-      <w:r>
-        <w:t>not an easy way</w:t>
-      </w:r>
-      <w:r>
-        <w:t xml:space="preserve"> to schedule </w:t>
-      </w:r>
-      <w:r>
-        <w:t>the</w:t>
-      </w:r>
-      <w:r>
-        <w:t xml:space="preserve"> simulation events in stil_generator run task to execute until all drivers’ run task simulation events finish</w:t>
-      </w:r>
-      <w:r>
-        <w:t>.</w:t>
-      </w:r>
-    </w:p>
-    <w:p>
-      <w:r>
-        <w:t>To resolve this,</w:t>
-      </w:r>
-      <w:r>
-        <w:t xml:space="preserve"> </w:t>
-      </w:r>
-      <w:r>
-        <w:t>a group of ping-pong buffer is introduced. The write</w:t>
-      </w:r>
-      <w:r>
-        <w:t xml:space="preserve"> </w:t>
-      </w:r>
-      <w:r>
-        <w:t>() function always write ping buffer first and then pong buffer</w:t>
-      </w:r>
-      <w:r>
-        <w:t xml:space="preserve">, because ping data and pong data come at different simulation </w:t>
-      </w:r>
-      <w:r>
-        <w:t>time slot</w:t>
-      </w:r>
-      <w:r>
-        <w:t xml:space="preserve">, once a group of ping-pong buffer is full, which indicates the simulation has already moved forward, it’s the right time to collect all ping buffer data and write them out. The run_phase task as show in Figure x always check if a driver’s ping-pong buffer is full, if it’s true, it will query </w:t>
-      </w:r>
-      <w:r>
-        <w:t xml:space="preserve">each </w:t>
-      </w:r>
-      <w:r>
-        <w:t xml:space="preserve">key of the </w:t>
-      </w:r>
-      <w:r>
-        <w:t>semaphore</w:t>
-      </w:r>
-      <w:r>
-        <w:t xml:space="preserve"> belong to corresponding driver</w:t>
-      </w:r>
-      <w:r>
-        <w:t xml:space="preserve">, once get all </w:t>
-      </w:r>
-      <w:r>
-        <w:t xml:space="preserve">the keys, </w:t>
-      </w:r>
-      <w:r>
-        <w:t>fetches all ping buffer data; update ping-pong buffer (if both ping and pong buffer is empty, do noting; if ping buffer is full and pong buffer is empty, clear ping_data_rdy; if both ping and pong buffer is full, copy pong buffer data to ping buffer and clear pong_data_rdy.)</w:t>
-      </w:r>
-      <w:r>
-        <w:t xml:space="preserve">; put back all keys and write </w:t>
-      </w:r>
-      <w:r>
-        <w:t xml:space="preserve">a </w:t>
-      </w:r>
-      <w:r>
-        <w:t>test vector to STIL pattern.</w:t>
+        <w:t>Figure 12 – stil_info_transaction</w:t>
+      </w:r>
+    </w:p>
+    <w:p>
+      <w:r>
+        <w:t xml:space="preserve">stil_info_transaction is </w:t>
+      </w:r>
+      <w:r>
+        <w:t>defined in</w:t>
+      </w:r>
+      <w:r>
+        <w:t xml:space="preserve"> Figure 12. stil_info is pads toggle and measure information and comment_info is comment going to be printed out with </w:t>
+      </w:r>
+      <w:r>
+        <w:t xml:space="preserve">the </w:t>
+      </w:r>
+      <w:r>
+        <w:t>stil_info.</w:t>
       </w:r>
     </w:p>
     <w:p>
       <w:r>
         <w:rPr>
           <w:noProof/>
-        </w:rPr>
-        <w:lastRenderedPageBreak/>
+          <w:lang w:eastAsia="zh-CN"/>
+        </w:rPr>
         <w:drawing>
           <wp:inline distT="0" distB="0" distL="0" distR="0" wp14:anchorId="4981BB4B" wp14:editId="54EE42C2">
             <wp:extent cx="4687973" cy="4963950"/>
@@ -2259,10 +2855,196 @@
       </w:r>
     </w:p>
     <w:p>
+      <w:r>
+        <w:t>Figure 13 – STIL generator</w:t>
+      </w:r>
+    </w:p>
+    <w:p>
+      <w:r>
+        <w:t xml:space="preserve">In Figure </w:t>
+      </w:r>
+      <w:r>
+        <w:t>13</w:t>
+      </w:r>
+      <w:r>
+        <w:t xml:space="preserve">, each driver’s analysis port </w:t>
+      </w:r>
+      <w:r>
+        <w:t>has its corresponding write () method</w:t>
+      </w:r>
+      <w:r>
+        <w:t>, a semaphore which has only one key and a group of ping-pong buffer which has two variables called ping_data_rdy and pong_data_rdy to indicate ping-pong buffer status.</w:t>
+      </w:r>
+    </w:p>
+    <w:p>
+      <w:r>
+        <w:t xml:space="preserve">The stil_info_transaction written through a driver’s analysis </w:t>
+      </w:r>
+      <w:r>
+        <w:t>port</w:t>
+      </w:r>
+      <w:r>
+        <w:t xml:space="preserve"> is stored in </w:t>
+      </w:r>
+      <w:r>
+        <w:t xml:space="preserve">a </w:t>
+      </w:r>
+      <w:r>
+        <w:t>ping-pong buffer group, each buffer stores one stil_info_transaction.</w:t>
+      </w:r>
+    </w:p>
+    <w:p>
+      <w:r>
+        <w:t>The stil_generator need collect all stil_info_transaction coming from a same simulation time slot, concatenate stil_info of every stil_info_transaction and write them out as a single test vector.  To make sure stil_generator does not miss any stil_info_transaction from a same time slot</w:t>
+      </w:r>
+      <w:r>
+        <w:t xml:space="preserve">, it </w:t>
+      </w:r>
+      <w:r>
+        <w:t xml:space="preserve">need to suspend the run task in stil_generator until all others run task finish. </w:t>
+      </w:r>
+      <w:r>
+        <w:t>However,</w:t>
+      </w:r>
+      <w:r>
+        <w:t xml:space="preserve"> in UVM </w:t>
+      </w:r>
+      <w:r>
+        <w:t>all uvm_component run tasks are executed in parallel</w:t>
+      </w:r>
+      <w:r>
+        <w:t xml:space="preserve"> and stil_generator itself is </w:t>
+      </w:r>
+      <w:r>
+        <w:t>an</w:t>
+      </w:r>
+      <w:r>
+        <w:t xml:space="preserve"> </w:t>
+      </w:r>
+      <w:r>
+        <w:lastRenderedPageBreak/>
+        <w:t>uvm_component</w:t>
+      </w:r>
+      <w:r>
+        <w:rPr>
+          <w:rFonts w:ascii="Helvetica" w:hAnsi="Helvetica" w:cs="Helvetica"/>
+          <w:color w:val="000000"/>
+          <w:sz w:val="20"/>
+          <w:szCs w:val="20"/>
+          <w:lang w:eastAsia="zh-CN"/>
+        </w:rPr>
+        <w:t xml:space="preserve">, </w:t>
+      </w:r>
+      <w:r>
+        <w:t xml:space="preserve">there is </w:t>
+      </w:r>
+      <w:r>
+        <w:t>not an easy way</w:t>
+      </w:r>
+      <w:r>
+        <w:t xml:space="preserve"> to schedule the simulation events in stil_generator run task to execute until all drivers’ run task simulation events </w:t>
+      </w:r>
+      <w:r>
+        <w:t>finish</w:t>
+      </w:r>
+      <w:r>
+        <w:t>.</w:t>
+      </w:r>
+    </w:p>
+    <w:p>
+      <w:r>
+        <w:t xml:space="preserve">To resolve this, a group of ping-pong buffer is introduced. The write () </w:t>
+      </w:r>
+      <w:r>
+        <w:t>method</w:t>
+      </w:r>
+      <w:r>
+        <w:t xml:space="preserve"> always write</w:t>
+      </w:r>
+      <w:r>
+        <w:t>s</w:t>
+      </w:r>
+      <w:r>
+        <w:t xml:space="preserve"> ping buffer first and then pong buffer, because ping data and pong data come at different simulation time slot, once a group of ping-pong buffer is full, which indicates the simulation has already moved forward, it’s the right time to collect all ping buffer data and write them out. </w:t>
+      </w:r>
+    </w:p>
+    <w:p>
+      <w:r>
+        <w:rPr>
+          <w:highlight w:val="yellow"/>
+        </w:rPr>
+        <w:t xml:space="preserve">The run_phase task as show in Figure </w:t>
+      </w:r>
+      <w:r>
+        <w:rPr>
+          <w:highlight w:val="yellow"/>
+        </w:rPr>
+        <w:t>13</w:t>
+      </w:r>
+      <w:r>
+        <w:rPr>
+          <w:highlight w:val="yellow"/>
+        </w:rPr>
+        <w:t xml:space="preserve"> always check if a dri</w:t>
+      </w:r>
+      <w:r>
+        <w:rPr>
+          <w:highlight w:val="yellow"/>
+        </w:rPr>
+        <w:t>ver’s ping-pong buffer is full. If</w:t>
+      </w:r>
+      <w:r>
+        <w:rPr>
+          <w:highlight w:val="yellow"/>
+        </w:rPr>
+        <w:t xml:space="preserve"> it’s true, it will query each key of the semaphore belong to corresponding driver, once get all the keys, </w:t>
+      </w:r>
+      <w:r>
+        <w:rPr>
+          <w:highlight w:val="yellow"/>
+        </w:rPr>
+        <w:t>fetches all ping buffer data,</w:t>
+      </w:r>
+      <w:r>
+        <w:rPr>
+          <w:highlight w:val="yellow"/>
+        </w:rPr>
+        <w:t xml:space="preserve"> </w:t>
+      </w:r>
+      <w:r>
+        <w:rPr>
+          <w:highlight w:val="yellow"/>
+        </w:rPr>
+        <w:t xml:space="preserve"> </w:t>
+      </w:r>
+      <w:r>
+        <w:rPr>
+          <w:highlight w:val="yellow"/>
+        </w:rPr>
+        <w:t>update ping-pong buffer (if both ping and pong buffer is empty, do noting; if ping buffer is full and pong buffer is empty, clear ping_data_rdy; if both ping and pong buffer is full, copy pong buffer data to ping buffer and clear pong_data_rdy.)</w:t>
+      </w:r>
+      <w:r>
+        <w:rPr>
+          <w:highlight w:val="yellow"/>
+        </w:rPr>
+        <w:t xml:space="preserve"> and </w:t>
+      </w:r>
+      <w:r>
+        <w:rPr>
+          <w:highlight w:val="yellow"/>
+        </w:rPr>
+        <w:t>put back all keys and write a test vector to STIL pattern.</w:t>
+      </w:r>
+    </w:p>
+    <w:p/>
+    <w:p>
       <w:pPr>
         <w:pStyle w:val="Heading3"/>
       </w:pPr>
       <w:r>
+        <w:t xml:space="preserve">3.0 </w:t>
+      </w:r>
+      <w:r>
         <w:t>DFT TDR Abstraction</w:t>
       </w:r>
     </w:p>
@@ -2271,35 +3053,86 @@
         <w:pStyle w:val="Heading4"/>
       </w:pPr>
       <w:r>
+        <w:t xml:space="preserve">3.1 </w:t>
+      </w:r>
+      <w:r>
         <w:t>Idea Overview</w:t>
       </w:r>
     </w:p>
     <w:p>
       <w:r>
+        <w:rPr>
+          <w:highlight w:val="yellow"/>
+        </w:rPr>
         <w:t xml:space="preserve">For ultra-large-scale SoC, </w:t>
       </w:r>
       <w:r>
+        <w:rPr>
+          <w:highlight w:val="yellow"/>
+        </w:rPr>
         <w:t>usually there is</w:t>
       </w:r>
       <w:r>
+        <w:rPr>
+          <w:highlight w:val="yellow"/>
+        </w:rPr>
         <w:t xml:space="preserve"> a group of TDRs</w:t>
       </w:r>
       <w:r>
-        <w:t xml:space="preserve">, which are either IEEE 1500 or IEEE 1149.1 compliance, being </w:t>
-      </w:r>
-      <w:r>
-        <w:t xml:space="preserve">used to configure the DFT design of a tile or a large design block. </w:t>
-      </w:r>
-      <w:r>
-        <w:t>The TDR groups among different tiles are chained together using IEEE 1687 protocol, as show in Figure x.</w:t>
+        <w:rPr>
+          <w:highlight w:val="yellow"/>
+        </w:rPr>
+        <w:t xml:space="preserve">, which are either IEEE 1500 or IEEE 1149.1 compliance, </w:t>
+      </w:r>
+      <w:r>
+        <w:rPr>
+          <w:highlight w:val="yellow"/>
+        </w:rPr>
+        <w:t xml:space="preserve">being </w:t>
+      </w:r>
+      <w:r>
+        <w:rPr>
+          <w:highlight w:val="yellow"/>
+        </w:rPr>
+        <w:t>used</w:t>
+      </w:r>
+      <w:r>
+        <w:rPr>
+          <w:highlight w:val="yellow"/>
+        </w:rPr>
+        <w:t xml:space="preserve"> to configure the DFT design of a tile or a large design block. </w:t>
+      </w:r>
+      <w:r>
+        <w:rPr>
+          <w:highlight w:val="yellow"/>
+        </w:rPr>
+        <w:t>The TDR groups among different tiles are chained together using IEE</w:t>
+      </w:r>
+      <w:r>
+        <w:rPr>
+          <w:highlight w:val="yellow"/>
+        </w:rPr>
+        <w:t xml:space="preserve">E 1687 protocol. </w:t>
+      </w:r>
+      <w:r>
+        <w:rPr>
+          <w:highlight w:val="yellow"/>
+        </w:rPr>
+        <w:t xml:space="preserve"> </w:t>
+      </w:r>
+      <w:r>
+        <w:rPr>
+          <w:highlight w:val="yellow"/>
+        </w:rPr>
+        <w:t>Figure 14 is an example of DFT TDR access network.</w:t>
       </w:r>
     </w:p>
     <w:p>
       <w:r>
         <w:rPr>
           <w:noProof/>
-        </w:rPr>
-        <w:lastRenderedPageBreak/>
+          <w:lang w:eastAsia="zh-CN"/>
+        </w:rPr>
         <w:drawing>
           <wp:inline distT="0" distB="0" distL="0" distR="0" wp14:anchorId="728F051A" wp14:editId="6C4D1125">
             <wp:extent cx="5727700" cy="3482340"/>
@@ -2345,6 +3178,12 @@
     </w:p>
     <w:p>
       <w:r>
+        <w:t>Figure 14 – example network</w:t>
+      </w:r>
+    </w:p>
+    <w:p/>
+    <w:p>
+      <w:r>
         <w:t xml:space="preserve">In order to hide the </w:t>
       </w:r>
       <w:r>
@@ -2360,7 +3199,7 @@
         <w:t>hierarchically located in the network</w:t>
       </w:r>
       <w:r>
-        <w:t xml:space="preserve">, it’s necessary to level up </w:t>
+        <w:t xml:space="preserve">, it necessary to level up </w:t>
       </w:r>
       <w:r>
         <w:t>TDR access in RAL</w:t>
@@ -2388,7 +3227,19 @@
         <w:t xml:space="preserve">to its protocol </w:t>
       </w:r>
       <w:r>
-        <w:t>(for example, define a IEEE1500 TDR base class and a IEEE 1149 TDR base class)</w:t>
+        <w:t xml:space="preserve">(for example, define </w:t>
+      </w:r>
+      <w:r>
+        <w:t>an</w:t>
+      </w:r>
+      <w:r>
+        <w:t xml:space="preserve"> IEEE1500 TDR base class and </w:t>
+      </w:r>
+      <w:r>
+        <w:t>an</w:t>
+      </w:r>
+      <w:r>
+        <w:t xml:space="preserve"> IEEE 1149 TDR base class)</w:t>
       </w:r>
       <w:r>
         <w:t xml:space="preserve"> and </w:t>
@@ -2421,11 +3272,21 @@
         <w:t xml:space="preserve">wrapped access operation </w:t>
       </w:r>
       <w:r>
-        <w:t>has to be updated accordingly.</w:t>
-      </w:r>
-    </w:p>
-    <w:p>
-      <w:r>
+        <w:t xml:space="preserve">has to </w:t>
+      </w:r>
+      <w:r>
+        <w:t>update</w:t>
+      </w:r>
+      <w:r>
+        <w:t xml:space="preserve"> accordingly.</w:t>
+      </w:r>
+      <w:r>
+        <w:t xml:space="preserve"> This is usually a time consuming work.</w:t>
+      </w:r>
+    </w:p>
+    <w:p>
+      <w:r>
+        <w:lastRenderedPageBreak/>
         <w:t xml:space="preserve">This paper </w:t>
       </w:r>
       <w:r>
@@ -2441,13 +3302,20 @@
         <w:t>way to abstra</w:t>
       </w:r>
       <w:r>
-        <w:t>ct TDR in UVM based environment as show in Figure x.</w:t>
+        <w:t xml:space="preserve">ct TDR in UVM based environment as show in Figure </w:t>
+      </w:r>
+      <w:r>
+        <w:t>15</w:t>
+      </w:r>
+      <w:r>
+        <w:t>.</w:t>
       </w:r>
     </w:p>
     <w:p>
       <w:r>
         <w:rPr>
           <w:noProof/>
+          <w:lang w:eastAsia="zh-CN"/>
         </w:rPr>
         <w:drawing>
           <wp:inline distT="0" distB="0" distL="0" distR="0" wp14:anchorId="5DA30093" wp14:editId="5F5420B5">
@@ -2493,6 +3361,12 @@
       </w:r>
     </w:p>
     <w:p>
+      <w:r>
+        <w:t>Figure15 – dft_tdr_layering</w:t>
+      </w:r>
+    </w:p>
+    <w:p/>
+    <w:p>
       <w:pPr>
         <w:rPr>
           <w:lang w:eastAsia="zh-CN"/>
@@ -2514,7 +3388,19 @@
         <w:rPr>
           <w:lang w:eastAsia="zh-CN"/>
         </w:rPr>
-        <w:t xml:space="preserve">mation into its address showing in Figure x and model an equivalent TDR access network </w:t>
+        <w:t xml:space="preserve">mation into its address showing in Figure </w:t>
+      </w:r>
+      <w:r>
+        <w:rPr>
+          <w:lang w:eastAsia="zh-CN"/>
+        </w:rPr>
+        <w:t>16</w:t>
+      </w:r>
+      <w:r>
+        <w:rPr>
+          <w:lang w:eastAsia="zh-CN"/>
+        </w:rPr>
+        <w:t xml:space="preserve"> and model an equivalent TDR access network </w:t>
       </w:r>
       <w:r>
         <w:rPr>
@@ -2556,7 +3442,7 @@
           <w:szCs w:val="26"/>
           <w:lang w:eastAsia="zh-CN"/>
         </w:rPr>
-        <w:t>In Figure 1, the reg2bus direction is shown in red lines, where dft_tdr_trans_to_jtag_trans_sequence fetches dft_tdr_transactions, unpacks address, decodes SIB code, and then generates jtag_transactions to jtag_sequencer</w:t>
+        <w:t xml:space="preserve">In Figure </w:t>
       </w:r>
       <w:r>
         <w:rPr>
@@ -2564,7 +3450,7 @@
           <w:szCs w:val="26"/>
           <w:lang w:eastAsia="zh-CN"/>
         </w:rPr>
-        <w:t xml:space="preserve"> [2]</w:t>
+        <w:t>1</w:t>
       </w:r>
       <w:r>
         <w:rPr>
@@ -2572,7 +3458,7 @@
           <w:szCs w:val="26"/>
           <w:lang w:eastAsia="zh-CN"/>
         </w:rPr>
-        <w:t>. For the bus2reg direction shown in blue lines, dft_tdr_network maintains network status using jtag_transactions from jtag_monitor. When sib_node values hit SIB code in</w:t>
+        <w:t>, the reg2bus direction is shown in red lines, where dft_tdr_trans_to_jtag_trans_sequence fetches dft_tdr_transactions, unpacks address, decodes SIB code, and then generates jtag_transactions to jtag_sequencer</w:t>
       </w:r>
       <w:r>
         <w:rPr>
@@ -2580,7 +3466,7 @@
           <w:szCs w:val="26"/>
           <w:lang w:eastAsia="zh-CN"/>
         </w:rPr>
-        <w:t xml:space="preserve"> </w:t>
+        <w:t xml:space="preserve"> [2]</w:t>
       </w:r>
       <w:r>
         <w:rPr>
@@ -2588,7 +3474,22 @@
           <w:szCs w:val="26"/>
           <w:lang w:eastAsia="zh-CN"/>
         </w:rPr>
-        <w:lastRenderedPageBreak/>
+        <w:t>. For the bus2reg direction shown in blue lines, dft_tdr_network maintains network status using jtag_transactions from jtag_monitor. When sib_node values hit SIB code in</w:t>
+      </w:r>
+      <w:r>
+        <w:rPr>
+          <w:sz w:val="26"/>
+          <w:szCs w:val="26"/>
+          <w:lang w:eastAsia="zh-CN"/>
+        </w:rPr>
+        <w:t xml:space="preserve"> </w:t>
+      </w:r>
+      <w:r>
+        <w:rPr>
+          <w:sz w:val="26"/>
+          <w:szCs w:val="26"/>
+          <w:lang w:eastAsia="zh-CN"/>
+        </w:rPr>
         <w:t>dft_tdr_block, dft_tdr_monitor writes a dft_tdr_transaction to dft_tdr_predictor.</w:t>
       </w:r>
     </w:p>
@@ -2617,9 +3518,10 @@
         <w:rPr>
           <w:sz w:val="26"/>
           <w:szCs w:val="26"/>
-          <w:lang w:eastAsia="zh-CN"/>
-        </w:rPr>
-        <w:t xml:space="preserve">The benefit of this method is when TDR access network changes, only need to update dft_tdr_network and dft_tdr_trans_to_jtag_trans_sequence, </w:t>
+          <w:highlight w:val="yellow"/>
+          <w:lang w:eastAsia="zh-CN"/>
+        </w:rPr>
+        <w:t>In this way, the TDR class definition is very neat, only need declare each bit field. Figure 18 is an example of a TDR class. When</w:t>
       </w:r>
       <w:r>
         <w:rPr>
@@ -2628,15 +3530,42 @@
           <w:highlight w:val="yellow"/>
           <w:lang w:eastAsia="zh-CN"/>
         </w:rPr>
-        <w:t>all TDR classes don’t need any update which can save a lot of test environment setup time when a project product moving forward to next generation</w:t>
+        <w:t xml:space="preserve"> TDR access network changes, only need to update dft_tdr_network and dft_tdr_trans_to_jtag_trans_sequence, </w:t>
       </w:r>
       <w:r>
         <w:rPr>
           <w:sz w:val="26"/>
           <w:szCs w:val="26"/>
-          <w:lang w:eastAsia="zh-CN"/>
-        </w:rPr>
-        <w:t xml:space="preserve">. </w:t>
+          <w:highlight w:val="yellow"/>
+          <w:lang w:eastAsia="zh-CN"/>
+        </w:rPr>
+        <w:t xml:space="preserve">all TDR class definition </w:t>
+      </w:r>
+      <w:r>
+        <w:rPr>
+          <w:sz w:val="26"/>
+          <w:szCs w:val="26"/>
+          <w:highlight w:val="yellow"/>
+          <w:lang w:eastAsia="zh-CN"/>
+        </w:rPr>
+        <w:t xml:space="preserve">don’t need any update which can save a lot of test environment setup </w:t>
+      </w:r>
+      <w:r>
+        <w:rPr>
+          <w:sz w:val="26"/>
+          <w:szCs w:val="26"/>
+          <w:highlight w:val="yellow"/>
+          <w:lang w:eastAsia="zh-CN"/>
+        </w:rPr>
+        <w:t>time.</w:t>
+      </w:r>
+      <w:r>
+        <w:rPr>
+          <w:sz w:val="26"/>
+          <w:szCs w:val="26"/>
+          <w:lang w:eastAsia="zh-CN"/>
+        </w:rPr>
+        <w:t xml:space="preserve"> </w:t>
       </w:r>
     </w:p>
     <w:p>
@@ -2663,6 +3592,7 @@
         <w:rPr>
           <w:rFonts w:ascii="Times" w:hAnsi="Times" w:cs="Times"/>
           <w:noProof/>
+          <w:lang w:eastAsia="zh-CN"/>
         </w:rPr>
         <w:drawing>
           <wp:inline distT="0" distB="0" distL="0" distR="0" wp14:anchorId="350CE425" wp14:editId="77CF7D16">
@@ -2709,20 +3639,78 @@
     </w:p>
     <w:p>
       <w:pPr>
-        <w:pStyle w:val="Heading5"/>
-      </w:pPr>
+        <w:widowControl w:val="0"/>
+        <w:pBdr>
+          <w:top w:val="none" w:sz="0" w:space="0" w:color="auto"/>
+          <w:left w:val="none" w:sz="0" w:space="0" w:color="auto"/>
+          <w:bottom w:val="none" w:sz="0" w:space="0" w:color="auto"/>
+          <w:right w:val="none" w:sz="0" w:space="0" w:color="auto"/>
+          <w:between w:val="none" w:sz="0" w:space="0" w:color="auto"/>
+          <w:bar w:val="none" w:sz="0" w:color="auto"/>
+        </w:pBdr>
+        <w:autoSpaceDE w:val="0"/>
+        <w:autoSpaceDN w:val="0"/>
+        <w:adjustRightInd w:val="0"/>
+        <w:spacing w:after="240"/>
+        <w:rPr>
+          <w:rFonts w:ascii="Times" w:hAnsi="Times" w:cs="Times"/>
+          <w:lang w:eastAsia="zh-CN"/>
+        </w:rPr>
+      </w:pPr>
+      <w:r>
+        <w:rPr>
+          <w:rFonts w:ascii="Times" w:hAnsi="Times" w:cs="Times"/>
+          <w:lang w:eastAsia="zh-CN"/>
+        </w:rPr>
+        <w:t>Figure16 – address encode</w:t>
+      </w:r>
+    </w:p>
+    <w:p>
+      <w:pPr>
+        <w:pStyle w:val="Heading4"/>
+      </w:pPr>
+      <w:r>
+        <w:t xml:space="preserve">3.2 </w:t>
+      </w:r>
       <w:r>
         <w:t>DFT TDR Access Network Modelling</w:t>
       </w:r>
     </w:p>
     <w:p>
       <w:r>
-        <w:t>In DFT TDR access network, a SIB bit and a TDR bit can be modelled as Figure x.</w:t>
-      </w:r>
-    </w:p>
-    <w:p>
-      <w:r>
-        <w:t xml:space="preserve">out_update () function is to model the active clock edge triggering the D flip flop (shift register) during shift operation and value_update () function is to model the active clock edge triggering the D flip flop (update register) during update operation. </w:t>
+        <w:t xml:space="preserve">In DFT TDR access network, a SIB bit and a TDR bit can be modelled as Figure </w:t>
+      </w:r>
+      <w:r>
+        <w:t>17</w:t>
+      </w:r>
+      <w:r>
+        <w:t>.</w:t>
+      </w:r>
+    </w:p>
+    <w:p>
+      <w:r>
+        <w:t>out_update () method</w:t>
+      </w:r>
+      <w:r>
+        <w:t xml:space="preserve"> is to model the active clock edge triggering the </w:t>
+      </w:r>
+      <w:r>
+        <w:t>shift register bit</w:t>
+      </w:r>
+      <w:r>
+        <w:t xml:space="preserve"> during shift operation and value_update () </w:t>
+      </w:r>
+      <w:r>
+        <w:t>method</w:t>
+      </w:r>
+      <w:r>
+        <w:t xml:space="preserve"> is to model the active clock edge triggering the u</w:t>
+      </w:r>
+      <w:r>
+        <w:t xml:space="preserve">pdate register bit </w:t>
+      </w:r>
+      <w:r>
+        <w:t xml:space="preserve">during update operation. </w:t>
       </w:r>
     </w:p>
     <w:p>
@@ -2739,7 +3727,11 @@
         <w:t>valent network as DUT.</w:t>
       </w:r>
     </w:p>
-    <w:p/>
+    <w:p>
+      <w:r>
+        <w:t>In Figure 14, only need to model each 1500 client’s IR and a WDR which length is dynamic, which can calculate from jtag_transaction coming from jtag_monitor and current network chain length. It need not to actually model every TDR, because each time only a TDR can be configured in a 1500 client.</w:t>
+      </w:r>
+    </w:p>
     <w:p>
       <w:pPr>
         <w:rPr>
@@ -2749,7 +3741,9 @@
       <w:r>
         <w:rPr>
           <w:noProof/>
-        </w:rPr>
+          <w:lang w:eastAsia="zh-CN"/>
+        </w:rPr>
+        <w:lastRenderedPageBreak/>
         <w:drawing>
           <wp:inline distT="0" distB="0" distL="0" distR="0" wp14:anchorId="468E94A2" wp14:editId="25FF5AD4">
             <wp:extent cx="4211955" cy="4261453"/>
@@ -2795,9 +3789,32 @@
     </w:p>
     <w:p>
       <w:pPr>
+        <w:rPr>
+          <w:lang w:eastAsia="zh-CN"/>
+        </w:rPr>
+      </w:pPr>
+    </w:p>
+    <w:p>
+      <w:pPr>
+        <w:rPr>
+          <w:lang w:eastAsia="zh-CN"/>
+        </w:rPr>
+      </w:pPr>
+      <w:r>
+        <w:rPr>
+          <w:lang w:eastAsia="zh-CN"/>
+        </w:rPr>
+        <w:t>Figure17 – network element model</w:t>
+      </w:r>
+    </w:p>
+    <w:p>
+      <w:pPr>
         <w:pStyle w:val="Heading4"/>
       </w:pPr>
       <w:r>
+        <w:t xml:space="preserve">3.3 </w:t>
+      </w:r>
+      <w:r>
         <w:t>DFT TDR C</w:t>
       </w:r>
       <w:r>
@@ -2809,15 +3826,27 @@
     </w:p>
     <w:p>
       <w:r>
-        <w:t>DFT TDR class can be defined similar as other function registers, which extend from uvm_reg class. A bypass TDR which has only one-bit field is defined as Figure x.</w:t>
+        <w:t xml:space="preserve">DFT TDR class </w:t>
+      </w:r>
+      <w:r>
+        <w:t>definition is</w:t>
+      </w:r>
+      <w:r>
+        <w:t xml:space="preserve"> similar as other function registers, which extend from uvm_reg class. A bypass TDR which has only one-bit field is defined as Figure </w:t>
+      </w:r>
+      <w:r>
+        <w:t>18</w:t>
+      </w:r>
+      <w:r>
+        <w:t>.</w:t>
       </w:r>
     </w:p>
     <w:p>
       <w:r>
         <w:rPr>
           <w:noProof/>
-        </w:rPr>
-        <w:lastRenderedPageBreak/>
+          <w:lang w:eastAsia="zh-CN"/>
+        </w:rPr>
         <w:drawing>
           <wp:inline distT="0" distB="0" distL="0" distR="0" wp14:anchorId="5A7203B9" wp14:editId="6305C398">
             <wp:extent cx="5188084" cy="2347867"/>
@@ -2862,9 +3891,17 @@
       </w:r>
     </w:p>
     <w:p>
+      <w:r>
+        <w:t>Figure18 – example TDR definition</w:t>
+      </w:r>
+    </w:p>
+    <w:p>
       <w:pPr>
         <w:pStyle w:val="Heading4"/>
       </w:pPr>
+      <w:r>
+        <w:t xml:space="preserve">3.4 </w:t>
+      </w:r>
       <w:r>
         <w:t>dft_tdr_transaction Class and bus_reg_ext Class</w:t>
       </w:r>
@@ -2884,7 +3921,9 @@
         <w:rPr>
           <w:rFonts w:hint="eastAsia"/>
           <w:noProof/>
-        </w:rPr>
+          <w:lang w:eastAsia="zh-CN"/>
+        </w:rPr>
+        <w:lastRenderedPageBreak/>
         <w:drawing>
           <wp:inline distT="0" distB="0" distL="0" distR="0" wp14:anchorId="7F6DB764" wp14:editId="4BB30412">
             <wp:extent cx="5727700" cy="1337945"/>
@@ -2930,9 +3969,170 @@
     </w:p>
     <w:p>
       <w:pPr>
+        <w:rPr>
+          <w:lang w:eastAsia="zh-CN"/>
+        </w:rPr>
+      </w:pPr>
+      <w:r>
+        <w:rPr>
+          <w:lang w:eastAsia="zh-CN"/>
+        </w:rPr>
+        <w:t xml:space="preserve">Figure19 – dft_tdr_transaction </w:t>
+      </w:r>
+    </w:p>
+    <w:p>
+      <w:pPr>
+        <w:rPr>
+          <w:lang w:eastAsia="zh-CN"/>
+        </w:rPr>
+      </w:pPr>
+      <w:r>
+        <w:rPr>
+          <w:lang w:eastAsia="zh-CN"/>
+        </w:rPr>
+        <w:t>Figure 19 shows all properties of dft_tdr_transaction class.</w:t>
+      </w:r>
+    </w:p>
+    <w:p>
+      <w:pPr>
+        <w:rPr>
+          <w:lang w:eastAsia="zh-CN"/>
+        </w:rPr>
+      </w:pPr>
+      <w:r>
+        <w:rPr>
+          <w:lang w:eastAsia="zh-CN"/>
+        </w:rPr>
+        <w:t>read_not_write indicates current register operation is a UVM_READ or UVM_WRITE type.</w:t>
+      </w:r>
+    </w:p>
+    <w:p>
+      <w:pPr>
+        <w:rPr>
+          <w:lang w:eastAsia="zh-CN"/>
+        </w:rPr>
+      </w:pPr>
+      <w:r>
+        <w:rPr>
+          <w:lang w:eastAsia="zh-CN"/>
+        </w:rPr>
+        <w:t>address is the encoded TDR address.</w:t>
+      </w:r>
+    </w:p>
+    <w:p>
+      <w:pPr>
+        <w:rPr>
+          <w:lang w:eastAsia="zh-CN"/>
+        </w:rPr>
+      </w:pPr>
+      <w:r>
+        <w:rPr>
+          <w:lang w:eastAsia="zh-CN"/>
+        </w:rPr>
+        <w:t xml:space="preserve">If </w:t>
+      </w:r>
+      <w:r>
+        <w:rPr>
+          <w:lang w:eastAsia="zh-CN"/>
+        </w:rPr>
+        <w:t>current register access kind is UVM_WRITE, dft_tdr_adapter shift write data to wr_data_q.</w:t>
+      </w:r>
+      <w:r>
+        <w:rPr>
+          <w:lang w:eastAsia="zh-CN"/>
+        </w:rPr>
+        <w:t xml:space="preserve"> </w:t>
+      </w:r>
+      <w:r>
+        <w:rPr>
+          <w:lang w:eastAsia="zh-CN"/>
+        </w:rPr>
+        <w:t>If current register access kind is UVM_</w:t>
+      </w:r>
+      <w:r>
+        <w:rPr>
+          <w:lang w:eastAsia="zh-CN"/>
+        </w:rPr>
+        <w:t>READ</w:t>
+      </w:r>
+      <w:r>
+        <w:rPr>
+          <w:lang w:eastAsia="zh-CN"/>
+        </w:rPr>
+        <w:t xml:space="preserve">, dft_tdr_adapter shift </w:t>
+      </w:r>
+      <w:r>
+        <w:rPr>
+          <w:lang w:eastAsia="zh-CN"/>
+        </w:rPr>
+        <w:t>the default of the register</w:t>
+      </w:r>
+      <w:r>
+        <w:rPr>
+          <w:lang w:eastAsia="zh-CN"/>
+        </w:rPr>
+        <w:t xml:space="preserve"> to wr_data_q.</w:t>
+      </w:r>
+    </w:p>
+    <w:p>
+      <w:pPr>
+        <w:rPr>
+          <w:lang w:eastAsia="zh-CN"/>
+        </w:rPr>
+      </w:pPr>
+      <w:r>
+        <w:rPr>
+          <w:lang w:eastAsia="zh-CN"/>
+        </w:rPr>
+        <w:t>extension is an object of bus_reg_ext class, which is used to transfer the side information for TDO pad checking in RAL.</w:t>
+      </w:r>
+    </w:p>
+    <w:p>
+      <w:pPr>
+        <w:rPr>
+          <w:lang w:eastAsia="zh-CN"/>
+        </w:rPr>
+      </w:pPr>
+      <w:r>
+        <w:rPr>
+          <w:lang w:eastAsia="zh-CN"/>
+        </w:rPr>
+        <w:t>reg_length stores current register’s length.</w:t>
+      </w:r>
+    </w:p>
+    <w:p>
+      <w:pPr>
+        <w:rPr>
+          <w:lang w:eastAsia="zh-CN"/>
+        </w:rPr>
+      </w:pPr>
+      <w:r>
+        <w:rPr>
+          <w:lang w:eastAsia="zh-CN"/>
+        </w:rPr>
+        <w:t xml:space="preserve">In bus2reg direction, if </w:t>
+      </w:r>
+      <w:r>
+        <w:rPr>
+          <w:lang w:eastAsia="zh-CN"/>
+        </w:rPr>
+        <w:t>current register access kind is UVM_WRITE, dft_tdr_adapter</w:t>
+      </w:r>
+      <w:r>
+        <w:rPr>
+          <w:lang w:eastAsia="zh-CN"/>
+        </w:rPr>
+        <w:t xml:space="preserve"> returns data in wr_data_q else returns rd_data_q.</w:t>
+      </w:r>
+    </w:p>
+    <w:p>
+      <w:pPr>
         <w:pStyle w:val="Heading3"/>
       </w:pPr>
       <w:r>
+        <w:t xml:space="preserve">4.0 </w:t>
+      </w:r>
+      <w:r>
         <w:t>STIL Test Pattern Verification</w:t>
       </w:r>
     </w:p>
@@ -3063,6 +4263,9 @@
         <w:pStyle w:val="Heading3"/>
       </w:pPr>
       <w:r>
+        <w:t xml:space="preserve">5.0 </w:t>
+      </w:r>
+      <w:r>
         <w:t>Discussion</w:t>
       </w:r>
     </w:p>
@@ -3083,7 +4286,10 @@
         <w:t>s</w:t>
       </w:r>
       <w:r>
-        <w:t xml:space="preserve"> can implement an upper layer to convert protocol related transactions to pad_info_transactions and pass down to pad_agent. </w:t>
+        <w:t xml:space="preserve"> can implement an upper layer to convert protocol related transactions to pad_info_transacti</w:t>
+      </w:r>
+      <w:r>
+        <w:t>ons and pass down to pad_agent.</w:t>
       </w:r>
     </w:p>
     <w:p>
@@ -3112,100 +4318,147 @@
         <w:t>are not show</w:t>
       </w:r>
       <w:r>
-        <w:t xml:space="preserve">, users can easily implement them using transactions coming from jtag_monitor and dft_tdr_monitor.  Since the generated STIL pattern is equivalent to its corresponding UVM test, so </w:t>
-      </w:r>
-      <w:r>
-        <w:t>a high quality test having high coverage decide a high quality test pattern.</w:t>
-      </w:r>
-    </w:p>
-    <w:p/>
-    <w:p>
-      <w:pPr>
-        <w:pStyle w:val="Heading3"/>
-      </w:pPr>
-      <w:r>
-        <w:t>Conclusion</w:t>
-      </w:r>
-    </w:p>
-    <w:p>
-      <w:r>
-        <w:t>This DFT environment can be easily adopted in most projects for DFT function verification by overriding dft_env_configuration, grouping pads as show in section x and defining related interfaces.</w:t>
-      </w:r>
-      <w:r>
-        <w:t xml:space="preserve"> It can also generate other</w:t>
-      </w:r>
+        <w:t>, users can easily implement them using transactio</w:t>
+      </w:r>
+      <w:r>
+        <w:t xml:space="preserve">ns coming from jtag_monitor, </w:t>
+      </w:r>
+      <w:r>
+        <w:t>dft_tdr_monitor</w:t>
+      </w:r>
+      <w:r>
+        <w:t xml:space="preserve"> and pad_monitor</w:t>
+      </w:r>
+      <w:r>
+        <w:t xml:space="preserve">.  </w:t>
+      </w:r>
+    </w:p>
+    <w:p>
       <w:bookmarkStart w:id="0" w:name="_GoBack"/>
       <w:bookmarkEnd w:id="0"/>
-    </w:p>
-    <w:p>
-      <w:r>
-        <w:lastRenderedPageBreak/>
-        <w:t xml:space="preserve">The way to lift TDR in RAL is also a general way and can be apply in most projects by modelling related dft_tdr_network and overriding </w:t>
-      </w:r>
-      <w:r>
+      <w:r>
+        <w:t xml:space="preserve">Since the generated STIL pattern is equivalent to its corresponding UVM test, </w:t>
+      </w:r>
+      <w:r>
+        <w:t>a high quality test having high coverage decide a high quality test pattern.</w:t>
+      </w:r>
+    </w:p>
+    <w:p/>
+    <w:p>
+      <w:pPr>
+        <w:pStyle w:val="Heading3"/>
+      </w:pPr>
+      <w:r>
+        <w:t xml:space="preserve">6.0 </w:t>
+      </w:r>
+      <w:r>
+        <w:t>Conclusion</w:t>
+      </w:r>
+    </w:p>
+    <w:p>
+      <w:r>
+        <w:t xml:space="preserve">This DFT environment </w:t>
+      </w:r>
+      <w:r>
+        <w:t>can be easily adopted in most projects for DFT function verification by overriding dft_env_configuration, grouping pads as show in section x and defining related interfaces.</w:t>
+      </w:r>
+    </w:p>
+    <w:p>
+      <w:r>
+        <w:t>By modifying</w:t>
+      </w:r>
+      <w:r>
+        <w:t xml:space="preserve"> call_stil_gen function in each driver </w:t>
+      </w:r>
+      <w:r>
+        <w:t xml:space="preserve">to transfer pad toggle and measurement information to the format of other test language required, this environment </w:t>
+      </w:r>
+      <w:r>
+        <w:t>could</w:t>
+      </w:r>
+      <w:r>
+        <w:t xml:space="preserve"> also generate other format patterns ATE need.</w:t>
+      </w:r>
+    </w:p>
+    <w:p>
+      <w:r>
+        <w:t>Using this method, it saves several man months for translating DFT function test to STIL patterns in a project and avoid errors introduced in this process.</w:t>
+      </w:r>
+    </w:p>
+    <w:p>
+      <w:pPr>
         <w:rPr>
           <w:sz w:val="26"/>
           <w:szCs w:val="26"/>
           <w:lang w:eastAsia="zh-CN"/>
         </w:rPr>
+      </w:pPr>
+      <w:r>
+        <w:t xml:space="preserve">The way to lift TDR in RAL is also a general way and can be apply in most projects by modelling related dft_tdr_network and overriding </w:t>
+      </w:r>
+      <w:r>
+        <w:rPr>
+          <w:sz w:val="26"/>
+          <w:szCs w:val="26"/>
+          <w:lang w:eastAsia="zh-CN"/>
+        </w:rPr>
         <w:t>dft_tdr_trans_to_jtag_trans_sequence.</w:t>
       </w:r>
     </w:p>
+    <w:p>
+      <w:r>
+        <w:rPr>
+          <w:sz w:val="26"/>
+          <w:szCs w:val="26"/>
+          <w:lang w:eastAsia="zh-CN"/>
+        </w:rPr>
+        <w:lastRenderedPageBreak/>
+        <w:t>[</w:t>
+      </w:r>
+      <w:r>
+        <w:rPr>
+          <w:rFonts w:ascii="Calibri" w:hAnsi="Calibri"/>
+          <w:color w:val="000000"/>
+          <w:sz w:val="22"/>
+          <w:szCs w:val="22"/>
+        </w:rPr>
+        <w:t>This abstraction mechanism allows the migration of verification environments and tests from block to system levels without any modifications.</w:t>
+      </w:r>
+      <w:r>
+        <w:rPr>
+          <w:sz w:val="26"/>
+          <w:szCs w:val="26"/>
+          <w:lang w:eastAsia="zh-CN"/>
+        </w:rPr>
+        <w:t>]</w:t>
+      </w:r>
+    </w:p>
+    <w:p>
+      <w:r>
+        <w:t>This UVM based DFT environment works correctly in an experiment project and the generated STIL test pattern files pass simulation using STIL Verify</w:t>
+      </w:r>
+      <w:r>
+        <w:rPr>
+          <w:vertAlign w:val="superscript"/>
+        </w:rPr>
+        <w:t>TM</w:t>
+      </w:r>
+      <w:r>
+        <w:t>, which indicated it could be apply in real projects.</w:t>
+      </w:r>
+    </w:p>
+    <w:p>
+      <w:r>
+        <w:t>The next step is to put this method in real projects and validate it in post-silicon debug.</w:t>
+      </w:r>
+    </w:p>
     <w:p/>
-    <w:p>
-      <w:r>
-        <w:t>This UVM based DFT environment works correctly in an experiment project and the generated STIL test pattern files pass simulation using STIL Verify</w:t>
-      </w:r>
-      <w:r>
-        <w:rPr>
-          <w:vertAlign w:val="superscript"/>
-        </w:rPr>
-        <w:t>TM</w:t>
-      </w:r>
-      <w:r>
-        <w:t>, which indicated it could be apply in real projects.</w:t>
-      </w:r>
-    </w:p>
-    <w:p>
-      <w:r>
-        <w:t>The next step is to put this method in real projects and validate it in post-silicon debug.</w:t>
-      </w:r>
-    </w:p>
-    <w:p/>
-    <w:p/>
-    <w:p/>
-    <w:p/>
-    <w:p/>
-    <w:p/>
-    <w:p/>
-    <w:p/>
-    <w:p/>
-    <w:p/>
-    <w:p/>
-    <w:p/>
-    <w:p/>
-    <w:p>
-      <w:r>
-        <w:t>discussion: other agent, such scan agent, how to implem</w:t>
-      </w:r>
-      <w:r>
-        <w:t>ent</w:t>
-      </w:r>
-      <w:r>
-        <w:t>?</w:t>
-      </w:r>
-    </w:p>
-    <w:p>
-      <w:pPr>
-        <w:pStyle w:val="heading"/>
-      </w:pPr>
-    </w:p>
     <w:p>
       <w:pPr>
         <w:pStyle w:val="Body"/>
         <w:ind w:firstLine="0"/>
         <w:rPr>
-          <w:rFonts w:ascii="TimesNewRomanPSMT" w:hAnsi="TimesNewRomanPSMT" w:hint="eastAsia"/>
+          <w:rFonts w:ascii="TimesNewRomanPSMT" w:hAnsi="TimesNewRomanPSMT"/>
           <w:sz w:val="20"/>
           <w:szCs w:val="20"/>
         </w:rPr>
@@ -3218,7 +4471,27 @@
           <w:sz w:val="20"/>
           <w:szCs w:val="20"/>
         </w:rPr>
-        <w:t>References:</w:t>
+        <w:t xml:space="preserve">7.0 </w:t>
+      </w:r>
+      <w:r>
+        <w:rPr>
+          <w:rFonts w:ascii="TimesNewRomanPS-BoldMT" w:hAnsi="TimesNewRomanPS-BoldMT"/>
+          <w:b/>
+          <w:bCs/>
+          <w:sz w:val="20"/>
+          <w:szCs w:val="20"/>
+        </w:rPr>
+        <w:t>References</w:t>
+      </w:r>
+      <w:r>
+        <w:rPr>
+          <w:rFonts w:ascii="TimesNewRomanPS-BoldMT" w:hAnsi="TimesNewRomanPS-BoldMT"/>
+          <w:b/>
+          <w:bCs/>
+          <w:sz w:val="20"/>
+          <w:szCs w:val="20"/>
+        </w:rPr>
+        <w:t xml:space="preserve">: </w:t>
       </w:r>
       <w:r>
         <w:rPr>
@@ -3293,7 +4566,7 @@
 </file>
 
 <file path=word/endnotes.xml><?xml version="1.0" encoding="utf-8"?>
-<w:endnotes xmlns:wpc="http://schemas.microsoft.com/office/word/2010/wordprocessingCanvas" xmlns:mo="http://schemas.microsoft.com/office/mac/office/2008/main" xmlns:mc="http://schemas.openxmlformats.org/markup-compatibility/2006" xmlns:mv="urn:schemas-microsoft-com:mac:vml" xmlns:o="urn:schemas-microsoft-com:office:office" xmlns:r="http://schemas.openxmlformats.org/officeDocument/2006/relationships" xmlns:m="http://schemas.openxmlformats.org/officeDocument/2006/math" xmlns:v="urn:schemas-microsoft-com:vml" xmlns:wp14="http://schemas.microsoft.com/office/word/2010/wordprocessingDrawing" xmlns:wp="http://schemas.openxmlformats.org/drawingml/2006/wordprocessingDrawing" xmlns:w10="urn:schemas-microsoft-com:office:word" xmlns:w="http://schemas.openxmlformats.org/wordprocessingml/2006/main" xmlns:w14="http://schemas.microsoft.com/office/word/2010/wordml" xmlns:w15="http://schemas.microsoft.com/office/word/2012/wordml" xmlns:wpg="http://schemas.microsoft.com/office/word/2010/wordprocessingGroup" xmlns:wpi="http://schemas.microsoft.com/office/word/2010/wordprocessingInk" xmlns:wne="http://schemas.microsoft.com/office/word/2006/wordml" xmlns:wps="http://schemas.microsoft.com/office/word/2010/wordprocessingShape" mc:Ignorable="w14 w15 wp14">
+<w:endnotes xmlns:wpc="http://schemas.microsoft.com/office/word/2010/wordprocessingCanvas" xmlns:mc="http://schemas.openxmlformats.org/markup-compatibility/2006" xmlns:o="urn:schemas-microsoft-com:office:office" xmlns:r="http://schemas.openxmlformats.org/officeDocument/2006/relationships" xmlns:m="http://schemas.openxmlformats.org/officeDocument/2006/math" xmlns:v="urn:schemas-microsoft-com:vml" xmlns:wp14="http://schemas.microsoft.com/office/word/2010/wordprocessingDrawing" xmlns:wp="http://schemas.openxmlformats.org/drawingml/2006/wordprocessingDrawing" xmlns:w10="urn:schemas-microsoft-com:office:word" xmlns:w="http://schemas.openxmlformats.org/wordprocessingml/2006/main" xmlns:w14="http://schemas.microsoft.com/office/word/2010/wordml" xmlns:w15="http://schemas.microsoft.com/office/word/2012/wordml" xmlns:wpg="http://schemas.microsoft.com/office/word/2010/wordprocessingGroup" xmlns:wpi="http://schemas.microsoft.com/office/word/2010/wordprocessingInk" xmlns:wne="http://schemas.microsoft.com/office/word/2006/wordml" xmlns:wps="http://schemas.microsoft.com/office/word/2010/wordprocessingShape" mc:Ignorable="w14 w15 wp14">
   <w:endnote w:type="separator" w:id="-1">
     <w:p>
       <w:r>
@@ -3312,7 +4585,7 @@
 </file>
 
 <file path=word/footer1.xml><?xml version="1.0" encoding="utf-8"?>
-<w:ftr xmlns:wpc="http://schemas.microsoft.com/office/word/2010/wordprocessingCanvas" xmlns:mo="http://schemas.microsoft.com/office/mac/office/2008/main" xmlns:mc="http://schemas.openxmlformats.org/markup-compatibility/2006" xmlns:mv="urn:schemas-microsoft-com:mac:vml" xmlns:o="urn:schemas-microsoft-com:office:office" xmlns:r="http://schemas.openxmlformats.org/officeDocument/2006/relationships" xmlns:m="http://schemas.openxmlformats.org/officeDocument/2006/math" xmlns:v="urn:schemas-microsoft-com:vml" xmlns:wp14="http://schemas.microsoft.com/office/word/2010/wordprocessingDrawing" xmlns:wp="http://schemas.openxmlformats.org/drawingml/2006/wordprocessingDrawing" xmlns:w10="urn:schemas-microsoft-com:office:word" xmlns:w="http://schemas.openxmlformats.org/wordprocessingml/2006/main" xmlns:w14="http://schemas.microsoft.com/office/word/2010/wordml" xmlns:w15="http://schemas.microsoft.com/office/word/2012/wordml" xmlns:wpg="http://schemas.microsoft.com/office/word/2010/wordprocessingGroup" xmlns:wpi="http://schemas.microsoft.com/office/word/2010/wordprocessingInk" xmlns:wne="http://schemas.microsoft.com/office/word/2006/wordml" xmlns:wps="http://schemas.microsoft.com/office/word/2010/wordprocessingShape" mc:Ignorable="w14 w15 wp14">
+<w:ftr xmlns:wpc="http://schemas.microsoft.com/office/word/2010/wordprocessingCanvas" xmlns:mc="http://schemas.openxmlformats.org/markup-compatibility/2006" xmlns:o="urn:schemas-microsoft-com:office:office" xmlns:r="http://schemas.openxmlformats.org/officeDocument/2006/relationships" xmlns:m="http://schemas.openxmlformats.org/officeDocument/2006/math" xmlns:v="urn:schemas-microsoft-com:vml" xmlns:wp14="http://schemas.microsoft.com/office/word/2010/wordprocessingDrawing" xmlns:wp="http://schemas.openxmlformats.org/drawingml/2006/wordprocessingDrawing" xmlns:w10="urn:schemas-microsoft-com:office:word" xmlns:w="http://schemas.openxmlformats.org/wordprocessingml/2006/main" xmlns:w14="http://schemas.microsoft.com/office/word/2010/wordml" xmlns:w15="http://schemas.microsoft.com/office/word/2012/wordml" xmlns:wpg="http://schemas.microsoft.com/office/word/2010/wordprocessingGroup" xmlns:wpi="http://schemas.microsoft.com/office/word/2010/wordprocessingInk" xmlns:wne="http://schemas.microsoft.com/office/word/2006/wordml" xmlns:wps="http://schemas.microsoft.com/office/word/2010/wordprocessingShape" mc:Ignorable="w14 w15 wp14">
   <w:p>
     <w:pPr>
       <w:pStyle w:val="HeaderFooter"/>
@@ -3339,7 +4612,7 @@
       <w:rPr>
         <w:noProof/>
       </w:rPr>
-      <w:t>12</w:t>
+      <w:t>13</w:t>
     </w:r>
     <w:r>
       <w:fldChar w:fldCharType="end"/>
@@ -3349,7 +4622,7 @@
 </file>
 
 <file path=word/footnotes.xml><?xml version="1.0" encoding="utf-8"?>
-<w:footnotes xmlns:wpc="http://schemas.microsoft.com/office/word/2010/wordprocessingCanvas" xmlns:mo="http://schemas.microsoft.com/office/mac/office/2008/main" xmlns:mc="http://schemas.openxmlformats.org/markup-compatibility/2006" xmlns:mv="urn:schemas-microsoft-com:mac:vml" xmlns:o="urn:schemas-microsoft-com:office:office" xmlns:r="http://schemas.openxmlformats.org/officeDocument/2006/relationships" xmlns:m="http://schemas.openxmlformats.org/officeDocument/2006/math" xmlns:v="urn:schemas-microsoft-com:vml" xmlns:wp14="http://schemas.microsoft.com/office/word/2010/wordprocessingDrawing" xmlns:wp="http://schemas.openxmlformats.org/drawingml/2006/wordprocessingDrawing" xmlns:w10="urn:schemas-microsoft-com:office:word" xmlns:w="http://schemas.openxmlformats.org/wordprocessingml/2006/main" xmlns:w14="http://schemas.microsoft.com/office/word/2010/wordml" xmlns:w15="http://schemas.microsoft.com/office/word/2012/wordml" xmlns:wpg="http://schemas.microsoft.com/office/word/2010/wordprocessingGroup" xmlns:wpi="http://schemas.microsoft.com/office/word/2010/wordprocessingInk" xmlns:wne="http://schemas.microsoft.com/office/word/2006/wordml" xmlns:wps="http://schemas.microsoft.com/office/word/2010/wordprocessingShape" mc:Ignorable="w14 w15 wp14">
+<w:footnotes xmlns:wpc="http://schemas.microsoft.com/office/word/2010/wordprocessingCanvas" xmlns:mc="http://schemas.openxmlformats.org/markup-compatibility/2006" xmlns:o="urn:schemas-microsoft-com:office:office" xmlns:r="http://schemas.openxmlformats.org/officeDocument/2006/relationships" xmlns:m="http://schemas.openxmlformats.org/officeDocument/2006/math" xmlns:v="urn:schemas-microsoft-com:vml" xmlns:wp14="http://schemas.microsoft.com/office/word/2010/wordprocessingDrawing" xmlns:wp="http://schemas.openxmlformats.org/drawingml/2006/wordprocessingDrawing" xmlns:w10="urn:schemas-microsoft-com:office:word" xmlns:w="http://schemas.openxmlformats.org/wordprocessingml/2006/main" xmlns:w14="http://schemas.microsoft.com/office/word/2010/wordml" xmlns:w15="http://schemas.microsoft.com/office/word/2012/wordml" xmlns:wpg="http://schemas.microsoft.com/office/word/2010/wordprocessingGroup" xmlns:wpi="http://schemas.microsoft.com/office/word/2010/wordprocessingInk" xmlns:wne="http://schemas.microsoft.com/office/word/2006/wordml" xmlns:wps="http://schemas.microsoft.com/office/word/2010/wordprocessingShape" mc:Ignorable="w14 w15 wp14">
   <w:footnote w:type="separator" w:id="-1">
     <w:p>
       <w:r>
@@ -3368,7 +4641,7 @@
 </file>
 
 <file path=word/numbering.xml><?xml version="1.0" encoding="utf-8"?>
-<w:numbering xmlns:wpc="http://schemas.microsoft.com/office/word/2010/wordprocessingCanvas" xmlns:mo="http://schemas.microsoft.com/office/mac/office/2008/main" xmlns:mc="http://schemas.openxmlformats.org/markup-compatibility/2006" xmlns:mv="urn:schemas-microsoft-com:mac:vml" xmlns:o="urn:schemas-microsoft-com:office:office" xmlns:r="http://schemas.openxmlformats.org/officeDocument/2006/relationships" xmlns:m="http://schemas.openxmlformats.org/officeDocument/2006/math" xmlns:v="urn:schemas-microsoft-com:vml" xmlns:wp14="http://schemas.microsoft.com/office/word/2010/wordprocessingDrawing" xmlns:wp="http://schemas.openxmlformats.org/drawingml/2006/wordprocessingDrawing" xmlns:w10="urn:schemas-microsoft-com:office:word" xmlns:w="http://schemas.openxmlformats.org/wordprocessingml/2006/main" xmlns:w14="http://schemas.microsoft.com/office/word/2010/wordml" xmlns:w15="http://schemas.microsoft.com/office/word/2012/wordml" xmlns:wpg="http://schemas.microsoft.com/office/word/2010/wordprocessingGroup" xmlns:wpi="http://schemas.microsoft.com/office/word/2010/wordprocessingInk" xmlns:wne="http://schemas.microsoft.com/office/word/2006/wordml" xmlns:wps="http://schemas.microsoft.com/office/word/2010/wordprocessingShape" mc:Ignorable="w14 w15 wp14">
+<w:numbering xmlns:wpc="http://schemas.microsoft.com/office/word/2010/wordprocessingCanvas" xmlns:mc="http://schemas.openxmlformats.org/markup-compatibility/2006" xmlns:o="urn:schemas-microsoft-com:office:office" xmlns:r="http://schemas.openxmlformats.org/officeDocument/2006/relationships" xmlns:m="http://schemas.openxmlformats.org/officeDocument/2006/math" xmlns:v="urn:schemas-microsoft-com:vml" xmlns:wp14="http://schemas.microsoft.com/office/word/2010/wordprocessingDrawing" xmlns:wp="http://schemas.openxmlformats.org/drawingml/2006/wordprocessingDrawing" xmlns:w10="urn:schemas-microsoft-com:office:word" xmlns:w="http://schemas.openxmlformats.org/wordprocessingml/2006/main" xmlns:w14="http://schemas.microsoft.com/office/word/2010/wordml" xmlns:w15="http://schemas.microsoft.com/office/word/2012/wordml" xmlns:wpg="http://schemas.microsoft.com/office/word/2010/wordprocessingGroup" xmlns:wpi="http://schemas.microsoft.com/office/word/2010/wordprocessingInk" xmlns:wne="http://schemas.microsoft.com/office/word/2006/wordml" xmlns:wps="http://schemas.microsoft.com/office/word/2010/wordprocessingShape" mc:Ignorable="w14 w15 wp14">
   <w:abstractNum w:abstractNumId="0">
     <w:nsid w:val="FFFFFF1D"/>
     <w:multiLevelType w:val="multilevel"/>
@@ -3897,7 +5170,7 @@
       </w:pPr>
     </w:pPrDefault>
   </w:docDefaults>
-  <w:latentStyles w:defLockedState="0" w:defUIPriority="99" w:defSemiHidden="0" w:defUnhideWhenUsed="0" w:defQFormat="0" w:count="380">
+  <w:latentStyles w:defLockedState="0" w:defUIPriority="99" w:defSemiHidden="0" w:defUnhideWhenUsed="0" w:defQFormat="0" w:count="371">
     <w:lsdException w:name="Normal" w:uiPriority="0" w:qFormat="1"/>
     <w:lsdException w:name="heading 1" w:uiPriority="9" w:qFormat="1"/>
     <w:lsdException w:name="heading 2" w:semiHidden="1" w:uiPriority="9" w:unhideWhenUsed="1" w:qFormat="1"/>
@@ -4381,6 +5654,26 @@
     <w:rPr>
       <w:rFonts w:asciiTheme="majorHAnsi" w:eastAsiaTheme="majorEastAsia" w:hAnsiTheme="majorHAnsi" w:cstheme="majorBidi"/>
       <w:color w:val="698AAE" w:themeColor="accent1" w:themeShade="BF"/>
+    </w:rPr>
+  </w:style>
+  <w:style w:type="paragraph" w:styleId="Heading6">
+    <w:name w:val="heading 6"/>
+    <w:basedOn w:val="Normal"/>
+    <w:next w:val="Normal"/>
+    <w:link w:val="Heading6Char"/>
+    <w:uiPriority w:val="9"/>
+    <w:unhideWhenUsed/>
+    <w:qFormat/>
+    <w:rsid w:val="00B36C45"/>
+    <w:pPr>
+      <w:keepNext/>
+      <w:keepLines/>
+      <w:spacing w:before="40"/>
+      <w:outlineLvl w:val="5"/>
+    </w:pPr>
+    <w:rPr>
+      <w:rFonts w:asciiTheme="majorHAnsi" w:eastAsiaTheme="majorEastAsia" w:hAnsiTheme="majorHAnsi" w:cstheme="majorBidi"/>
+      <w:color w:val="415C78" w:themeColor="accent1" w:themeShade="7F"/>
     </w:rPr>
   </w:style>
   <w:style w:type="character" w:default="1" w:styleId="DefaultParagraphFont">
@@ -4880,6 +6173,20 @@
         <w:shd w:val="clear" w:color="auto" w:fill="EDF1F5" w:themeFill="accent1" w:themeFillTint="33"/>
       </w:tcPr>
     </w:tblStylePr>
+  </w:style>
+  <w:style w:type="character" w:customStyle="1" w:styleId="Heading6Char">
+    <w:name w:val="Heading 6 Char"/>
+    <w:basedOn w:val="DefaultParagraphFont"/>
+    <w:link w:val="Heading6"/>
+    <w:uiPriority w:val="9"/>
+    <w:rsid w:val="00B36C45"/>
+    <w:rPr>
+      <w:rFonts w:asciiTheme="majorHAnsi" w:eastAsiaTheme="majorEastAsia" w:hAnsiTheme="majorHAnsi" w:cstheme="majorBidi"/>
+      <w:color w:val="415C78" w:themeColor="accent1" w:themeShade="7F"/>
+      <w:sz w:val="24"/>
+      <w:szCs w:val="24"/>
+      <w:lang w:eastAsia="en-US"/>
+    </w:rPr>
   </w:style>
 </w:styles>
 </file>

</xml_diff>